<commit_message>
atualizacao de documentacao e arquivo de documentacao limpa
</commit_message>
<xml_diff>
--- a/Modelo-Documento-Requisitos.docx
+++ b/Modelo-Documento-Requisitos.docx
@@ -709,8 +709,6 @@
               </w:rPr>
               <w:t>Gustavo Souza</w:t>
             </w:r>
-            <w:bookmarkStart w:id="0" w:name="_GoBack"/>
-            <w:bookmarkEnd w:id="0"/>
           </w:p>
         </w:tc>
         <w:tc>
@@ -2046,8 +2044,8 @@
         <w:spacing w:before="321" w:after="19"/>
         <w:ind w:hanging="433"/>
       </w:pPr>
-      <w:bookmarkStart w:id="1" w:name="_bookmark0"/>
-      <w:bookmarkEnd w:id="1"/>
+      <w:bookmarkStart w:id="0" w:name="_bookmark0"/>
+      <w:bookmarkEnd w:id="0"/>
       <w:r>
         <w:rPr>
           <w:color w:val="1F487C"/>
@@ -2134,7 +2132,7 @@
               </wp:inline>
             </w:drawing>
           </mc:Choice>
-          <mc:Fallback xmlns:mv="urn:schemas-microsoft-com:mac:vml" xmlns:mo="http://schemas.microsoft.com/office/mac/office/2008/main">
+          <mc:Fallback xmlns:mo="http://schemas.microsoft.com/office/mac/office/2008/main" xmlns:mv="urn:schemas-microsoft-com:mac:vml">
             <w:pict>
               <v:group w14:anchorId="039C3E64" id="Group_x0020_10" o:spid="_x0000_s1026" style="width:434.95pt;height:2.2pt;mso-position-horizontal-relative:char;mso-position-vertical-relative:line" coordsize="8699,44" o:gfxdata="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">
                 <v:line id="Line_x0020_11" o:spid="_x0000_s1027" style="position:absolute;visibility:visible;mso-wrap-style:square" from="0,22" to="8699,22" o:connectortype="straight" o:gfxdata="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" strokecolor="#1f487c" strokeweight="2.16pt"/>
@@ -2158,8 +2156,8 @@
         </w:tabs>
         <w:spacing w:before="237"/>
       </w:pPr>
-      <w:bookmarkStart w:id="2" w:name="_bookmark1"/>
-      <w:bookmarkEnd w:id="2"/>
+      <w:bookmarkStart w:id="1" w:name="_bookmark1"/>
+      <w:bookmarkEnd w:id="1"/>
       <w:r>
         <w:rPr>
           <w:color w:val="003366"/>
@@ -2249,8 +2247,8 @@
           <w:tab w:val="left" w:pos="1000"/>
         </w:tabs>
       </w:pPr>
-      <w:bookmarkStart w:id="3" w:name="_bookmark2"/>
-      <w:bookmarkEnd w:id="3"/>
+      <w:bookmarkStart w:id="2" w:name="_bookmark2"/>
+      <w:bookmarkEnd w:id="2"/>
       <w:r>
         <w:rPr>
           <w:color w:val="003366"/>
@@ -2315,8 +2313,8 @@
         <w:spacing w:before="100" w:after="19"/>
         <w:ind w:hanging="433"/>
       </w:pPr>
-      <w:bookmarkStart w:id="4" w:name="_bookmark3"/>
-      <w:bookmarkEnd w:id="4"/>
+      <w:bookmarkStart w:id="3" w:name="_bookmark3"/>
+      <w:bookmarkEnd w:id="3"/>
       <w:r>
         <w:rPr>
           <w:color w:val="1F487C"/>
@@ -2415,7 +2413,7 @@
               </wp:inline>
             </w:drawing>
           </mc:Choice>
-          <mc:Fallback xmlns:mv="urn:schemas-microsoft-com:mac:vml" xmlns:mo="http://schemas.microsoft.com/office/mac/office/2008/main">
+          <mc:Fallback xmlns:mo="http://schemas.microsoft.com/office/mac/office/2008/main" xmlns:mv="urn:schemas-microsoft-com:mac:vml">
             <w:pict>
               <v:group w14:anchorId="1E75BFC5" id="Group_x0020_8" o:spid="_x0000_s1026" style="width:434.95pt;height:2.2pt;mso-position-horizontal-relative:char;mso-position-vertical-relative:line" coordsize="8699,44" o:gfxdata="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">
                 <v:line id="Line_x0020_9" o:spid="_x0000_s1027" style="position:absolute;visibility:visible;mso-wrap-style:square" from="0,22" to="8699,22" o:connectortype="straight" o:gfxdata="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" strokecolor="#1f487c" strokeweight="2.16pt"/>
@@ -2482,8 +2480,8 @@
           <w:tab w:val="left" w:pos="1000"/>
         </w:tabs>
       </w:pPr>
-      <w:bookmarkStart w:id="5" w:name="_bookmark4"/>
-      <w:bookmarkEnd w:id="5"/>
+      <w:bookmarkStart w:id="4" w:name="_bookmark4"/>
+      <w:bookmarkEnd w:id="4"/>
       <w:r>
         <w:rPr>
           <w:color w:val="003366"/>
@@ -2541,8 +2539,8 @@
           <w:tab w:val="left" w:pos="1000"/>
         </w:tabs>
       </w:pPr>
-      <w:bookmarkStart w:id="6" w:name="_bookmark5"/>
-      <w:bookmarkEnd w:id="6"/>
+      <w:bookmarkStart w:id="5" w:name="_bookmark5"/>
+      <w:bookmarkEnd w:id="5"/>
       <w:r>
         <w:rPr>
           <w:color w:val="003366"/>
@@ -2856,13 +2854,61 @@
         </w:tabs>
         <w:spacing w:before="100"/>
       </w:pPr>
-      <w:bookmarkStart w:id="7" w:name="_bookmark6"/>
-      <w:bookmarkEnd w:id="7"/>
+      <w:bookmarkStart w:id="6" w:name="_bookmark6"/>
+      <w:bookmarkEnd w:id="6"/>
       <w:r>
         <w:rPr>
           <w:color w:val="003366"/>
         </w:rPr>
         <w:t>Atores</w:t>
+      </w:r>
+    </w:p>
+    <w:p>
+      <w:pPr>
+        <w:pStyle w:val="Ttulo2"/>
+        <w:tabs>
+          <w:tab w:val="left" w:pos="999"/>
+          <w:tab w:val="left" w:pos="1000"/>
+        </w:tabs>
+        <w:spacing w:before="100"/>
+      </w:pPr>
+      <w:r>
+        <w:tab/>
+        <w:t>O Aplicatibo possui dois tipos de atores. São eles:</w:t>
+      </w:r>
+    </w:p>
+    <w:p>
+      <w:pPr>
+        <w:pStyle w:val="Ttulo2"/>
+        <w:numPr>
+          <w:ilvl w:val="0"/>
+          <w:numId w:val="5"/>
+        </w:numPr>
+        <w:tabs>
+          <w:tab w:val="left" w:pos="999"/>
+          <w:tab w:val="left" w:pos="1000"/>
+        </w:tabs>
+        <w:spacing w:before="100"/>
+      </w:pPr>
+      <w:r>
+        <w:t>Usuário Administrador</w:t>
+      </w:r>
+    </w:p>
+    <w:p>
+      <w:pPr>
+        <w:pStyle w:val="Ttulo2"/>
+        <w:numPr>
+          <w:ilvl w:val="0"/>
+          <w:numId w:val="5"/>
+        </w:numPr>
+        <w:tabs>
+          <w:tab w:val="left" w:pos="999"/>
+          <w:tab w:val="left" w:pos="1000"/>
+        </w:tabs>
+        <w:spacing w:before="100"/>
+      </w:pPr>
+      <w:r>
+        <w:t>Usuário Comum</w:t>
       </w:r>
     </w:p>
     <w:p>
@@ -2893,8 +2939,8 @@
       </w:tblPr>
       <w:tblGrid>
         <w:gridCol w:w="506"/>
-        <w:gridCol w:w="1879"/>
-        <w:gridCol w:w="6245"/>
+        <w:gridCol w:w="2031"/>
+        <w:gridCol w:w="6093"/>
       </w:tblGrid>
       <w:tr>
         <w:trPr>
@@ -2932,7 +2978,7 @@
         </w:tc>
         <w:tc>
           <w:tcPr>
-            <w:tcW w:w="1879" w:type="dxa"/>
+            <w:tcW w:w="2031" w:type="dxa"/>
             <w:tcBorders>
               <w:top w:val="nil"/>
               <w:left w:val="nil"/>
@@ -2962,7 +3008,7 @@
         </w:tc>
         <w:tc>
           <w:tcPr>
-            <w:tcW w:w="6245" w:type="dxa"/>
+            <w:tcW w:w="6093" w:type="dxa"/>
             <w:tcBorders>
               <w:top w:val="nil"/>
               <w:left w:val="nil"/>
@@ -3008,11 +3054,18 @@
                 <w:sz w:val="20"/>
               </w:rPr>
             </w:pPr>
-          </w:p>
-        </w:tc>
-        <w:tc>
-          <w:tcPr>
-            <w:tcW w:w="1879" w:type="dxa"/>
+            <w:r>
+              <w:rPr>
+                <w:rFonts w:ascii="Tahoma"/>
+                <w:sz w:val="20"/>
+              </w:rPr>
+              <w:t>1</w:t>
+            </w:r>
+          </w:p>
+        </w:tc>
+        <w:tc>
+          <w:tcPr>
+            <w:tcW w:w="2031" w:type="dxa"/>
           </w:tcPr>
           <w:p>
             <w:pPr>
@@ -3025,23 +3078,39 @@
                 <w:sz w:val="21"/>
               </w:rPr>
             </w:pPr>
-          </w:p>
-        </w:tc>
-        <w:tc>
-          <w:tcPr>
-            <w:tcW w:w="6245" w:type="dxa"/>
-          </w:tcPr>
-          <w:p>
-            <w:pPr>
-              <w:pStyle w:val="TableParagraph"/>
-              <w:spacing w:before="66" w:line="228" w:lineRule="auto"/>
-              <w:ind w:left="108" w:right="178"/>
+            <w:r>
               <w:rPr>
                 <w:rFonts w:ascii="Tahoma" w:hAnsi="Tahoma"/>
                 <w:i/>
                 <w:sz w:val="21"/>
               </w:rPr>
-            </w:pPr>
+              <w:t>Usuário Administrador</w:t>
+            </w:r>
+          </w:p>
+        </w:tc>
+        <w:tc>
+          <w:tcPr>
+            <w:tcW w:w="6093" w:type="dxa"/>
+          </w:tcPr>
+          <w:p>
+            <w:pPr>
+              <w:pStyle w:val="TableParagraph"/>
+              <w:spacing w:before="66" w:line="228" w:lineRule="auto"/>
+              <w:ind w:left="108" w:right="178"/>
+              <w:rPr>
+                <w:rFonts w:ascii="Tahoma" w:hAnsi="Tahoma"/>
+                <w:i/>
+                <w:sz w:val="21"/>
+              </w:rPr>
+            </w:pPr>
+            <w:r>
+              <w:rPr>
+                <w:rFonts w:ascii="Tahoma" w:hAnsi="Tahoma"/>
+                <w:i/>
+                <w:sz w:val="21"/>
+              </w:rPr>
+              <w:t>Possui acesso as funcionalidades de visualização, cadastro, e edição de pacotes</w:t>
+            </w:r>
           </w:p>
         </w:tc>
       </w:tr>
@@ -3062,11 +3131,18 @@
                 <w:sz w:val="20"/>
               </w:rPr>
             </w:pPr>
-          </w:p>
-        </w:tc>
-        <w:tc>
-          <w:tcPr>
-            <w:tcW w:w="1879" w:type="dxa"/>
+            <w:r>
+              <w:rPr>
+                <w:rFonts w:ascii="Tahoma"/>
+                <w:sz w:val="20"/>
+              </w:rPr>
+              <w:t>2</w:t>
+            </w:r>
+          </w:p>
+        </w:tc>
+        <w:tc>
+          <w:tcPr>
+            <w:tcW w:w="2031" w:type="dxa"/>
           </w:tcPr>
           <w:p>
             <w:pPr>
@@ -3079,23 +3155,39 @@
                 <w:sz w:val="21"/>
               </w:rPr>
             </w:pPr>
-          </w:p>
-        </w:tc>
-        <w:tc>
-          <w:tcPr>
-            <w:tcW w:w="6245" w:type="dxa"/>
-          </w:tcPr>
-          <w:p>
-            <w:pPr>
-              <w:pStyle w:val="TableParagraph"/>
-              <w:spacing w:before="49"/>
-              <w:ind w:left="108"/>
+            <w:r>
               <w:rPr>
                 <w:rFonts w:ascii="Tahoma" w:hAnsi="Tahoma"/>
                 <w:i/>
                 <w:sz w:val="21"/>
               </w:rPr>
-            </w:pPr>
+              <w:t>Usuários Comum</w:t>
+            </w:r>
+          </w:p>
+        </w:tc>
+        <w:tc>
+          <w:tcPr>
+            <w:tcW w:w="6093" w:type="dxa"/>
+          </w:tcPr>
+          <w:p>
+            <w:pPr>
+              <w:pStyle w:val="TableParagraph"/>
+              <w:spacing w:before="49"/>
+              <w:ind w:left="108"/>
+              <w:rPr>
+                <w:rFonts w:ascii="Tahoma" w:hAnsi="Tahoma"/>
+                <w:i/>
+                <w:sz w:val="21"/>
+              </w:rPr>
+            </w:pPr>
+            <w:r>
+              <w:rPr>
+                <w:rFonts w:ascii="Tahoma" w:hAnsi="Tahoma"/>
+                <w:i/>
+                <w:sz w:val="21"/>
+              </w:rPr>
+              <w:t>Possui acesso somente a visualização dos pacotes pelo aplicativo</w:t>
+            </w:r>
           </w:p>
         </w:tc>
       </w:tr>
@@ -3122,13 +3214,35 @@
           <w:tab w:val="left" w:pos="1000"/>
         </w:tabs>
       </w:pPr>
-      <w:bookmarkStart w:id="8" w:name="_bookmark7"/>
-      <w:bookmarkEnd w:id="8"/>
+      <w:bookmarkStart w:id="7" w:name="_bookmark7"/>
+      <w:bookmarkEnd w:id="7"/>
       <w:r>
         <w:rPr>
           <w:color w:val="003366"/>
         </w:rPr>
         <w:t>Premissas</w:t>
+      </w:r>
+    </w:p>
+    <w:p>
+      <w:pPr>
+        <w:pStyle w:val="Ttulo2"/>
+        <w:tabs>
+          <w:tab w:val="left" w:pos="999"/>
+          <w:tab w:val="left" w:pos="1000"/>
+        </w:tabs>
+        <w:ind w:left="139" w:firstLine="0"/>
+        <w:rPr>
+          <w:color w:val="003366"/>
+        </w:rPr>
+      </w:pPr>
+    </w:p>
+    <w:p>
+      <w:pPr>
+        <w:pStyle w:val="Corpodetexto"/>
+        <w:ind w:left="720"/>
+      </w:pPr>
+      <w:r>
+        <w:t>É necessario a contratação de um serviço de hospedagem</w:t>
       </w:r>
     </w:p>
     <w:p>
@@ -3162,8 +3276,8 @@
         <w:spacing w:before="100" w:after="19"/>
         <w:ind w:hanging="433"/>
       </w:pPr>
-      <w:bookmarkStart w:id="9" w:name="_bookmark8"/>
-      <w:bookmarkEnd w:id="9"/>
+      <w:bookmarkStart w:id="8" w:name="_bookmark8"/>
+      <w:bookmarkEnd w:id="8"/>
       <w:r>
         <w:rPr>
           <w:color w:val="1F487C"/>
@@ -3249,7 +3363,7 @@
               </wp:inline>
             </w:drawing>
           </mc:Choice>
-          <mc:Fallback xmlns:mv="urn:schemas-microsoft-com:mac:vml" xmlns:mo="http://schemas.microsoft.com/office/mac/office/2008/main">
+          <mc:Fallback xmlns:mo="http://schemas.microsoft.com/office/mac/office/2008/main" xmlns:mv="urn:schemas-microsoft-com:mac:vml">
             <w:pict>
               <v:group w14:anchorId="1451D065" id="Group_x0020_6" o:spid="_x0000_s1026" style="width:434.95pt;height:2.2pt;mso-position-horizontal-relative:char;mso-position-vertical-relative:line" coordsize="8699,44" o:gfxdata="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">
                 <v:line id="Line_x0020_7" o:spid="_x0000_s1027" style="position:absolute;visibility:visible;mso-wrap-style:square" from="0,22" to="8699,22" o:connectortype="straight" o:gfxdata="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" strokecolor="#1f487c" strokeweight="2.16pt"/>
@@ -3284,8 +3398,8 @@
         <w:spacing w:before="100"/>
         <w:ind w:left="858" w:hanging="718"/>
       </w:pPr>
-      <w:bookmarkStart w:id="10" w:name="_bookmark9"/>
-      <w:bookmarkEnd w:id="10"/>
+      <w:bookmarkStart w:id="9" w:name="_bookmark9"/>
+      <w:bookmarkEnd w:id="9"/>
       <w:r>
         <w:rPr>
           <w:color w:val="003366"/>
@@ -3305,6 +3419,17 @@
         </w:rPr>
         <w:t>Funcionais</w:t>
       </w:r>
+    </w:p>
+    <w:p>
+      <w:pPr>
+        <w:pStyle w:val="Ttulo2"/>
+        <w:tabs>
+          <w:tab w:val="left" w:pos="857"/>
+          <w:tab w:val="left" w:pos="858"/>
+        </w:tabs>
+        <w:spacing w:before="100"/>
+        <w:ind w:left="858" w:firstLine="0"/>
+      </w:pPr>
     </w:p>
     <w:p>
       <w:pPr>
@@ -3473,6 +3598,12 @@
                 <w:sz w:val="20"/>
               </w:rPr>
             </w:pPr>
+            <w:r>
+              <w:rPr>
+                <w:sz w:val="20"/>
+              </w:rPr>
+              <w:t>RF01</w:t>
+            </w:r>
           </w:p>
         </w:tc>
         <w:tc>
@@ -3488,6 +3619,12 @@
                 <w:sz w:val="20"/>
               </w:rPr>
             </w:pPr>
+            <w:r>
+              <w:rPr>
+                <w:sz w:val="20"/>
+              </w:rPr>
+              <w:t>Listar Pacotes</w:t>
+            </w:r>
           </w:p>
         </w:tc>
         <w:tc>
@@ -3504,6 +3641,12 @@
                 <w:sz w:val="20"/>
               </w:rPr>
             </w:pPr>
+            <w:r>
+              <w:rPr>
+                <w:sz w:val="20"/>
+              </w:rPr>
+              <w:t>Web/App</w:t>
+            </w:r>
           </w:p>
         </w:tc>
       </w:tr>
@@ -3523,6 +3666,12 @@
                 <w:sz w:val="20"/>
               </w:rPr>
             </w:pPr>
+            <w:r>
+              <w:rPr>
+                <w:sz w:val="20"/>
+              </w:rPr>
+              <w:t>RF02</w:t>
+            </w:r>
           </w:p>
         </w:tc>
         <w:tc>
@@ -3538,6 +3687,12 @@
                 <w:sz w:val="20"/>
               </w:rPr>
             </w:pPr>
+            <w:r>
+              <w:rPr>
+                <w:sz w:val="20"/>
+              </w:rPr>
+              <w:t>Cadastrar Pacotes</w:t>
+            </w:r>
           </w:p>
         </w:tc>
         <w:tc>
@@ -3554,6 +3709,12 @@
                 <w:sz w:val="20"/>
               </w:rPr>
             </w:pPr>
+            <w:r>
+              <w:rPr>
+                <w:sz w:val="20"/>
+              </w:rPr>
+              <w:t>Web</w:t>
+            </w:r>
           </w:p>
         </w:tc>
       </w:tr>
@@ -3573,6 +3734,12 @@
                 <w:sz w:val="20"/>
               </w:rPr>
             </w:pPr>
+            <w:r>
+              <w:rPr>
+                <w:sz w:val="20"/>
+              </w:rPr>
+              <w:t>RF03</w:t>
+            </w:r>
           </w:p>
         </w:tc>
         <w:tc>
@@ -3589,6 +3756,12 @@
                 <w:sz w:val="20"/>
               </w:rPr>
             </w:pPr>
+            <w:r>
+              <w:rPr>
+                <w:sz w:val="20"/>
+              </w:rPr>
+              <w:t>Editar Pacote</w:t>
+            </w:r>
           </w:p>
         </w:tc>
         <w:tc>
@@ -3605,6 +3778,12 @@
                 <w:sz w:val="20"/>
               </w:rPr>
             </w:pPr>
+            <w:r>
+              <w:rPr>
+                <w:sz w:val="20"/>
+              </w:rPr>
+              <w:t>Web</w:t>
+            </w:r>
           </w:p>
         </w:tc>
       </w:tr>
@@ -3624,6 +3803,12 @@
                 <w:sz w:val="20"/>
               </w:rPr>
             </w:pPr>
+            <w:r>
+              <w:rPr>
+                <w:sz w:val="20"/>
+              </w:rPr>
+              <w:t>RF04</w:t>
+            </w:r>
           </w:p>
         </w:tc>
         <w:tc>
@@ -3639,6 +3824,12 @@
                 <w:sz w:val="20"/>
               </w:rPr>
             </w:pPr>
+            <w:r>
+              <w:rPr>
+                <w:sz w:val="20"/>
+              </w:rPr>
+              <w:t>Editar Login</w:t>
+            </w:r>
           </w:p>
         </w:tc>
         <w:tc>
@@ -3655,6 +3846,12 @@
                 <w:sz w:val="20"/>
               </w:rPr>
             </w:pPr>
+            <w:r>
+              <w:rPr>
+                <w:sz w:val="20"/>
+              </w:rPr>
+              <w:t>Web</w:t>
+            </w:r>
           </w:p>
         </w:tc>
       </w:tr>
@@ -3674,6 +3871,12 @@
                 <w:sz w:val="20"/>
               </w:rPr>
             </w:pPr>
+            <w:r>
+              <w:rPr>
+                <w:sz w:val="20"/>
+              </w:rPr>
+              <w:t>RF05</w:t>
+            </w:r>
           </w:p>
         </w:tc>
         <w:tc>
@@ -3689,6 +3892,12 @@
                 <w:sz w:val="20"/>
               </w:rPr>
             </w:pPr>
+            <w:r>
+              <w:rPr>
+                <w:sz w:val="20"/>
+              </w:rPr>
+              <w:t>Detalhes do Pacote</w:t>
+            </w:r>
           </w:p>
         </w:tc>
         <w:tc>
@@ -3705,10 +3914,138 @@
                 <w:sz w:val="20"/>
               </w:rPr>
             </w:pPr>
+            <w:r>
+              <w:rPr>
+                <w:sz w:val="20"/>
+              </w:rPr>
+              <w:t>App</w:t>
+            </w:r>
           </w:p>
         </w:tc>
       </w:tr>
     </w:tbl>
+    <w:p>
+      <w:pPr>
+        <w:pStyle w:val="Ttulo2"/>
+        <w:numPr>
+          <w:ilvl w:val="0"/>
+          <w:numId w:val="7"/>
+        </w:numPr>
+        <w:tabs>
+          <w:tab w:val="left" w:pos="999"/>
+          <w:tab w:val="left" w:pos="1000"/>
+        </w:tabs>
+        <w:spacing w:before="237"/>
+      </w:pPr>
+      <w:bookmarkStart w:id="10" w:name="_bookmark10"/>
+      <w:bookmarkEnd w:id="10"/>
+      <w:r>
+        <w:t>RF01 : Listar Pacotes</w:t>
+      </w:r>
+    </w:p>
+    <w:p>
+      <w:pPr>
+        <w:pStyle w:val="Ttulo2"/>
+        <w:tabs>
+          <w:tab w:val="left" w:pos="999"/>
+          <w:tab w:val="left" w:pos="1000"/>
+        </w:tabs>
+        <w:spacing w:before="237"/>
+      </w:pPr>
+      <w:r>
+        <w:tab/>
+      </w:r>
+      <w:r>
+        <w:tab/>
+      </w:r>
+      <w:r>
+        <w:t>Descrição : Os pacotes de viagens devem estar sendo listados para o usuário</w:t>
+      </w:r>
+    </w:p>
+    <w:p>
+      <w:pPr>
+        <w:pStyle w:val="Ttulo2"/>
+        <w:tabs>
+          <w:tab w:val="left" w:pos="999"/>
+          <w:tab w:val="left" w:pos="1000"/>
+        </w:tabs>
+        <w:spacing w:before="237"/>
+      </w:pPr>
+      <w:r>
+        <w:tab/>
+      </w:r>
+      <w:r>
+        <w:t>mostrando as informações básicas de cada pacote (Título, preço, data e imagem).</w:t>
+      </w:r>
+    </w:p>
+    <w:p>
+      <w:pPr>
+        <w:pStyle w:val="Ttulo2"/>
+        <w:tabs>
+          <w:tab w:val="left" w:pos="999"/>
+          <w:tab w:val="left" w:pos="1000"/>
+        </w:tabs>
+        <w:spacing w:before="237"/>
+      </w:pPr>
+      <w:r>
+        <w:tab/>
+      </w:r>
+      <w:r>
+        <w:t>Entrada: nenhuma.</w:t>
+      </w:r>
+    </w:p>
+    <w:p>
+      <w:pPr>
+        <w:pStyle w:val="Ttulo2"/>
+        <w:tabs>
+          <w:tab w:val="left" w:pos="999"/>
+          <w:tab w:val="left" w:pos="1000"/>
+        </w:tabs>
+        <w:spacing w:before="237"/>
+      </w:pPr>
+      <w:r>
+        <w:tab/>
+      </w:r>
+      <w:r>
+        <w:t>Processo: Os pacotes exibidos serão resultados de uma consulta no banco de dados.</w:t>
+      </w:r>
+    </w:p>
+    <w:p>
+      <w:pPr>
+        <w:pStyle w:val="Ttulo2"/>
+        <w:tabs>
+          <w:tab w:val="left" w:pos="999"/>
+          <w:tab w:val="left" w:pos="1000"/>
+        </w:tabs>
+        <w:spacing w:before="237"/>
+        <w:ind w:firstLine="0"/>
+      </w:pPr>
+      <w:r>
+        <w:t>Saída: Título, preço, data e imagem.</w:t>
+      </w:r>
+    </w:p>
+    <w:p>
+      <w:pPr>
+        <w:pStyle w:val="Ttulo2"/>
+        <w:tabs>
+          <w:tab w:val="left" w:pos="999"/>
+          <w:tab w:val="left" w:pos="1000"/>
+        </w:tabs>
+        <w:spacing w:before="237"/>
+        <w:ind w:firstLine="0"/>
+      </w:pPr>
+    </w:p>
+    <w:p>
+      <w:pPr>
+        <w:pStyle w:val="Ttulo2"/>
+        <w:tabs>
+          <w:tab w:val="left" w:pos="999"/>
+          <w:tab w:val="left" w:pos="1000"/>
+        </w:tabs>
+        <w:spacing w:before="237"/>
+        <w:ind w:firstLine="0"/>
+      </w:pPr>
+    </w:p>
     <w:p>
       <w:pPr>
         <w:pStyle w:val="Ttulo2"/>
@@ -3722,12 +4059,11 @@
         </w:tabs>
         <w:spacing w:before="237"/>
       </w:pPr>
-      <w:bookmarkStart w:id="11" w:name="_bookmark10"/>
-      <w:bookmarkEnd w:id="11"/>
       <w:r>
         <w:rPr>
           <w:color w:val="003366"/>
         </w:rPr>
+        <w:lastRenderedPageBreak/>
         <w:t>Requisitos Não</w:t>
       </w:r>
       <w:r>
@@ -3743,6 +4079,17 @@
         </w:rPr>
         <w:t>Funcionais</w:t>
       </w:r>
+    </w:p>
+    <w:p>
+      <w:pPr>
+        <w:pStyle w:val="Ttulo2"/>
+        <w:tabs>
+          <w:tab w:val="left" w:pos="999"/>
+          <w:tab w:val="left" w:pos="1000"/>
+        </w:tabs>
+        <w:spacing w:before="237"/>
+        <w:ind w:left="139" w:firstLine="0"/>
+      </w:pPr>
     </w:p>
     <w:p>
       <w:pPr>
@@ -3886,6 +4233,12 @@
                 <w:sz w:val="20"/>
               </w:rPr>
             </w:pPr>
+            <w:r>
+              <w:rPr>
+                <w:sz w:val="20"/>
+              </w:rPr>
+              <w:t>RNF01</w:t>
+            </w:r>
           </w:p>
         </w:tc>
         <w:tc>
@@ -3901,6 +4254,12 @@
                 <w:sz w:val="20"/>
               </w:rPr>
             </w:pPr>
+            <w:r>
+              <w:rPr>
+                <w:sz w:val="20"/>
+              </w:rPr>
+              <w:t>Senha Criptografada</w:t>
+            </w:r>
           </w:p>
         </w:tc>
         <w:tc>
@@ -3912,10 +4271,17 @@
               <w:pStyle w:val="TableParagraph"/>
               <w:spacing w:before="67"/>
               <w:ind w:left="108"/>
-              <w:rPr>
-                <w:sz w:val="20"/>
-              </w:rPr>
-            </w:pPr>
+              <w:jc w:val="center"/>
+              <w:rPr>
+                <w:sz w:val="20"/>
+              </w:rPr>
+            </w:pPr>
+            <w:r>
+              <w:rPr>
+                <w:sz w:val="20"/>
+              </w:rPr>
+              <w:t>Segurança</w:t>
+            </w:r>
           </w:p>
         </w:tc>
       </w:tr>
@@ -3934,6 +4300,12 @@
                 <w:sz w:val="20"/>
               </w:rPr>
             </w:pPr>
+            <w:r>
+              <w:rPr>
+                <w:sz w:val="20"/>
+              </w:rPr>
+              <w:t>RNF02</w:t>
+            </w:r>
           </w:p>
         </w:tc>
         <w:tc>
@@ -3949,6 +4321,12 @@
                 <w:sz w:val="20"/>
               </w:rPr>
             </w:pPr>
+            <w:r>
+              <w:rPr>
+                <w:sz w:val="20"/>
+              </w:rPr>
+              <w:t>Identidade Visual</w:t>
+            </w:r>
           </w:p>
         </w:tc>
         <w:tc>
@@ -3959,10 +4337,17 @@
             <w:pPr>
               <w:pStyle w:val="TableParagraph"/>
               <w:ind w:left="108"/>
-              <w:rPr>
-                <w:sz w:val="20"/>
-              </w:rPr>
-            </w:pPr>
+              <w:jc w:val="center"/>
+              <w:rPr>
+                <w:sz w:val="20"/>
+              </w:rPr>
+            </w:pPr>
+            <w:r>
+              <w:rPr>
+                <w:sz w:val="20"/>
+              </w:rPr>
+              <w:t>Usabilidade</w:t>
+            </w:r>
           </w:p>
         </w:tc>
       </w:tr>
@@ -3981,6 +4366,12 @@
                 <w:sz w:val="20"/>
               </w:rPr>
             </w:pPr>
+            <w:r>
+              <w:rPr>
+                <w:sz w:val="20"/>
+              </w:rPr>
+              <w:t>RNF03</w:t>
+            </w:r>
           </w:p>
         </w:tc>
         <w:tc>
@@ -3996,6 +4387,12 @@
                 <w:sz w:val="20"/>
               </w:rPr>
             </w:pPr>
+            <w:r>
+              <w:rPr>
+                <w:sz w:val="20"/>
+              </w:rPr>
+              <w:t>Performance (Bom Bonito ou Barato)</w:t>
+            </w:r>
           </w:p>
         </w:tc>
         <w:tc>
@@ -4005,11 +4402,17 @@
           <w:p>
             <w:pPr>
               <w:pStyle w:val="TableParagraph"/>
-              <w:ind w:left="108"/>
-              <w:rPr>
-                <w:sz w:val="20"/>
-              </w:rPr>
-            </w:pPr>
+              <w:jc w:val="center"/>
+              <w:rPr>
+                <w:sz w:val="20"/>
+              </w:rPr>
+            </w:pPr>
+            <w:r>
+              <w:rPr>
+                <w:sz w:val="20"/>
+              </w:rPr>
+              <w:t>Usabilidade</w:t>
+            </w:r>
           </w:p>
         </w:tc>
       </w:tr>
@@ -4067,12 +4470,200 @@
         <w:rPr>
           <w:sz w:val="20"/>
         </w:rPr>
+      </w:pPr>
+    </w:p>
+    <w:p>
+      <w:pPr>
+        <w:pStyle w:val="PargrafodaLista"/>
+        <w:numPr>
+          <w:ilvl w:val="0"/>
+          <w:numId w:val="7"/>
+        </w:numPr>
+        <w:tabs>
+          <w:tab w:val="left" w:pos="6060"/>
+        </w:tabs>
+        <w:rPr>
+          <w:b/>
+          <w:sz w:val="20"/>
+        </w:rPr>
+      </w:pPr>
+      <w:r>
+        <w:rPr>
+          <w:b/>
+          <w:sz w:val="20"/>
+        </w:rPr>
+        <w:t>RNF01: Senha Com Criptografia</w:t>
+      </w:r>
+    </w:p>
+    <w:p>
+      <w:pPr>
+        <w:pStyle w:val="PargrafodaLista"/>
+        <w:tabs>
+          <w:tab w:val="left" w:pos="6060"/>
+        </w:tabs>
+        <w:ind w:left="924" w:firstLine="0"/>
+        <w:rPr>
+          <w:b/>
+          <w:sz w:val="20"/>
+        </w:rPr>
+      </w:pPr>
+    </w:p>
+    <w:p>
+      <w:pPr>
+        <w:pStyle w:val="PargrafodaLista"/>
+        <w:tabs>
+          <w:tab w:val="left" w:pos="6060"/>
+        </w:tabs>
+        <w:ind w:left="924" w:firstLine="0"/>
+        <w:rPr>
+          <w:sz w:val="20"/>
+        </w:rPr>
+      </w:pPr>
+      <w:r>
+        <w:rPr>
+          <w:b/>
+          <w:sz w:val="20"/>
+        </w:rPr>
+        <w:t>Descrição:</w:t>
+      </w:r>
+      <w:r>
+        <w:rPr>
+          <w:sz w:val="20"/>
+        </w:rPr>
+        <w:t xml:space="preserve"> A senha de login ao sistema deve possuir uma criptografia básica.</w:t>
+      </w:r>
+    </w:p>
+    <w:p>
+      <w:pPr>
+        <w:pStyle w:val="PargrafodaLista"/>
+        <w:tabs>
+          <w:tab w:val="left" w:pos="6060"/>
+        </w:tabs>
+        <w:ind w:left="924" w:firstLine="0"/>
+        <w:rPr>
+          <w:sz w:val="20"/>
+        </w:rPr>
+      </w:pPr>
+    </w:p>
+    <w:p>
+      <w:pPr>
+        <w:pStyle w:val="PargrafodaLista"/>
+        <w:tabs>
+          <w:tab w:val="left" w:pos="6060"/>
+        </w:tabs>
+        <w:ind w:left="924" w:firstLine="0"/>
+        <w:rPr>
+          <w:sz w:val="20"/>
+        </w:rPr>
+      </w:pPr>
+      <w:r>
+        <w:rPr>
+          <w:b/>
+          <w:sz w:val="20"/>
+        </w:rPr>
+        <w:t>Entrada</w:t>
+      </w:r>
+      <w:r>
+        <w:rPr>
+          <w:sz w:val="20"/>
+        </w:rPr>
+        <w:t>: Senha.</w:t>
+      </w:r>
+    </w:p>
+    <w:p>
+      <w:pPr>
+        <w:pStyle w:val="PargrafodaLista"/>
+        <w:tabs>
+          <w:tab w:val="left" w:pos="6060"/>
+        </w:tabs>
+        <w:ind w:left="924" w:firstLine="0"/>
+        <w:rPr>
+          <w:sz w:val="20"/>
+        </w:rPr>
+      </w:pPr>
+    </w:p>
+    <w:p>
+      <w:pPr>
+        <w:pStyle w:val="PargrafodaLista"/>
+        <w:tabs>
+          <w:tab w:val="left" w:pos="6060"/>
+        </w:tabs>
+        <w:ind w:left="924" w:firstLine="0"/>
+        <w:rPr>
+          <w:sz w:val="20"/>
+        </w:rPr>
+      </w:pPr>
+      <w:r>
+        <w:rPr>
+          <w:b/>
+          <w:sz w:val="20"/>
+        </w:rPr>
+        <w:t>Processo</w:t>
+      </w:r>
+      <w:r>
+        <w:rPr>
+          <w:sz w:val="20"/>
+        </w:rPr>
+        <w:t>: Usar criptografia de nível básico com a senha para login na plataforma Web.</w:t>
+      </w:r>
+    </w:p>
+    <w:p>
+      <w:pPr>
+        <w:pStyle w:val="PargrafodaLista"/>
+        <w:tabs>
+          <w:tab w:val="left" w:pos="6060"/>
+        </w:tabs>
+        <w:ind w:left="924" w:firstLine="0"/>
+        <w:rPr>
+          <w:sz w:val="20"/>
+        </w:rPr>
+      </w:pPr>
+    </w:p>
+    <w:p>
+      <w:pPr>
+        <w:pStyle w:val="PargrafodaLista"/>
+        <w:tabs>
+          <w:tab w:val="left" w:pos="6060"/>
+        </w:tabs>
+        <w:ind w:left="924" w:firstLine="0"/>
+        <w:rPr>
+          <w:sz w:val="20"/>
+        </w:rPr>
+      </w:pPr>
+      <w:r>
+        <w:rPr>
+          <w:b/>
+          <w:sz w:val="20"/>
+        </w:rPr>
+        <w:t>Saída</w:t>
+      </w:r>
+      <w:r>
+        <w:rPr>
+          <w:sz w:val="20"/>
+        </w:rPr>
+        <w:t>: Senha Criptografada</w:t>
+      </w:r>
+    </w:p>
+    <w:p>
+      <w:pPr>
+        <w:tabs>
+          <w:tab w:val="left" w:pos="6060"/>
+        </w:tabs>
+        <w:rPr>
+          <w:sz w:val="20"/>
+        </w:rPr>
         <w:sectPr>
           <w:pgSz w:w="12240" w:h="15840"/>
           <w:pgMar w:top="1120" w:right="1380" w:bottom="1020" w:left="1660" w:header="914" w:footer="836" w:gutter="0"/>
           <w:cols w:space="720"/>
         </w:sectPr>
       </w:pPr>
+      <w:r>
+        <w:rPr>
+          <w:sz w:val="20"/>
+        </w:rPr>
+        <w:tab/>
+      </w:r>
     </w:p>
     <w:p>
       <w:pPr>
@@ -4103,8 +4694,8 @@
           <w:sz w:val="32"/>
         </w:rPr>
       </w:pPr>
-      <w:bookmarkStart w:id="12" w:name="_bookmark11"/>
-      <w:bookmarkEnd w:id="12"/>
+      <w:bookmarkStart w:id="11" w:name="_bookmark11"/>
+      <w:bookmarkEnd w:id="11"/>
       <w:r>
         <w:rPr>
           <w:rFonts w:ascii="Verdana" w:hAnsi="Verdana"/>
@@ -4212,7 +4803,7 @@
               </wp:inline>
             </w:drawing>
           </mc:Choice>
-          <mc:Fallback xmlns:mv="urn:schemas-microsoft-com:mac:vml" xmlns:mo="http://schemas.microsoft.com/office/mac/office/2008/main">
+          <mc:Fallback xmlns:mo="http://schemas.microsoft.com/office/mac/office/2008/main" xmlns:mv="urn:schemas-microsoft-com:mac:vml">
             <w:pict>
               <v:group w14:anchorId="0DCA5986" id="Group_x0020_4" o:spid="_x0000_s1026" style="width:434.95pt;height:2.2pt;mso-position-horizontal-relative:char;mso-position-vertical-relative:line" coordsize="8699,44" o:gfxdata="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">
                 <v:line id="Line_x0020_5" o:spid="_x0000_s1027" style="position:absolute;visibility:visible;mso-wrap-style:square" from="0,22" to="8699,22" o:connectortype="straight" o:gfxdata="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" strokecolor="#1f487c" strokeweight="2.16pt"/>
@@ -4346,6 +4937,13 @@
                 <w:sz w:val="20"/>
               </w:rPr>
             </w:pPr>
+            <w:r>
+              <w:rPr>
+                <w:i/>
+                <w:sz w:val="20"/>
+              </w:rPr>
+              <w:t>RV01</w:t>
+            </w:r>
           </w:p>
         </w:tc>
         <w:tc>
@@ -4368,6 +4966,13 @@
                 <w:sz w:val="20"/>
               </w:rPr>
             </w:pPr>
+            <w:r>
+              <w:rPr>
+                <w:i/>
+                <w:sz w:val="20"/>
+              </w:rPr>
+              <w:t>Listar somente pacotes ativos</w:t>
+            </w:r>
           </w:p>
         </w:tc>
         <w:tc>
@@ -4394,8 +4999,16 @@
               <w:rPr>
                 <w:i/>
                 <w:sz w:val="20"/>
-              </w:rPr>
-            </w:pPr>
+                <w:lang w:val="pt-BR"/>
+              </w:rPr>
+            </w:pPr>
+            <w:r>
+              <w:rPr>
+                <w:i/>
+                <w:sz w:val="20"/>
+              </w:rPr>
+              <w:t>Os pacotes devem ser exibidos no App somente se seu status esiver definido como ‘true’ ou visivel</w:t>
+            </w:r>
           </w:p>
         </w:tc>
       </w:tr>
@@ -4494,8 +5107,8 @@
           <w:sz w:val="24"/>
         </w:rPr>
       </w:pPr>
-      <w:bookmarkStart w:id="13" w:name="_bookmark12"/>
-      <w:bookmarkEnd w:id="13"/>
+      <w:bookmarkStart w:id="12" w:name="_bookmark12"/>
+      <w:bookmarkEnd w:id="12"/>
       <w:r>
         <w:rPr>
           <w:b/>
@@ -4643,6 +5256,12 @@
                 <w:sz w:val="20"/>
               </w:rPr>
             </w:pPr>
+            <w:r>
+              <w:rPr>
+                <w:sz w:val="20"/>
+              </w:rPr>
+              <w:t>1</w:t>
+            </w:r>
           </w:p>
         </w:tc>
         <w:tc>
@@ -4658,6 +5277,12 @@
                 <w:sz w:val="20"/>
               </w:rPr>
             </w:pPr>
+            <w:r>
+              <w:rPr>
+                <w:sz w:val="20"/>
+              </w:rPr>
+              <w:t>O dispositivo deve conter a função Wi-Fi ou Plano de Dados pelo Chip SIM para acesso á internet</w:t>
+            </w:r>
           </w:p>
         </w:tc>
       </w:tr>
@@ -4676,6 +5301,12 @@
                 <w:sz w:val="20"/>
               </w:rPr>
             </w:pPr>
+            <w:r>
+              <w:rPr>
+                <w:sz w:val="20"/>
+              </w:rPr>
+              <w:t>2</w:t>
+            </w:r>
           </w:p>
         </w:tc>
         <w:tc>
@@ -4690,6 +5321,12 @@
                 <w:sz w:val="20"/>
               </w:rPr>
             </w:pPr>
+            <w:r>
+              <w:rPr>
+                <w:sz w:val="20"/>
+              </w:rPr>
+              <w:t>Dispositivo com no mínimo de 512MB de memoria RAM. (APP)</w:t>
+            </w:r>
           </w:p>
         </w:tc>
       </w:tr>
@@ -4754,8 +5391,8 @@
           <w:sz w:val="24"/>
         </w:rPr>
       </w:pPr>
-      <w:bookmarkStart w:id="14" w:name="_bookmark13"/>
-      <w:bookmarkEnd w:id="14"/>
+      <w:bookmarkStart w:id="13" w:name="_bookmark13"/>
+      <w:bookmarkEnd w:id="13"/>
       <w:r>
         <w:rPr>
           <w:b/>
@@ -4889,6 +5526,12 @@
                 <w:sz w:val="20"/>
               </w:rPr>
             </w:pPr>
+            <w:r>
+              <w:rPr>
+                <w:sz w:val="20"/>
+              </w:rPr>
+              <w:t>1</w:t>
+            </w:r>
           </w:p>
         </w:tc>
         <w:tc>
@@ -4910,6 +5553,18 @@
                 <w:sz w:val="20"/>
               </w:rPr>
             </w:pPr>
+            <w:r>
+              <w:rPr>
+                <w:sz w:val="20"/>
+              </w:rPr>
+              <w:t>O Aplicativo poderá ser instalado em iOS</w:t>
+            </w:r>
+            <w:r>
+              <w:rPr>
+                <w:sz w:val="20"/>
+              </w:rPr>
+              <w:t xml:space="preserve">, Android e WindowsPhone </w:t>
+            </w:r>
           </w:p>
         </w:tc>
       </w:tr>
@@ -4920,6 +5575,203 @@
         <w:rPr>
           <w:rFonts w:ascii="Tahoma"/>
           <w:b/>
+        </w:rPr>
+      </w:pPr>
+    </w:p>
+    <w:p>
+      <w:pPr>
+        <w:pStyle w:val="PargrafodaLista"/>
+        <w:tabs>
+          <w:tab w:val="left" w:pos="999"/>
+          <w:tab w:val="left" w:pos="1000"/>
+        </w:tabs>
+        <w:spacing w:before="238"/>
+        <w:ind w:left="999" w:firstLine="0"/>
+        <w:rPr>
+          <w:b/>
+          <w:sz w:val="24"/>
+        </w:rPr>
+      </w:pPr>
+      <w:bookmarkStart w:id="14" w:name="_bookmark14"/>
+      <w:bookmarkEnd w:id="14"/>
+    </w:p>
+    <w:p>
+      <w:pPr>
+        <w:pStyle w:val="PargrafodaLista"/>
+        <w:tabs>
+          <w:tab w:val="left" w:pos="999"/>
+          <w:tab w:val="left" w:pos="1000"/>
+        </w:tabs>
+        <w:spacing w:before="238"/>
+        <w:ind w:left="999" w:firstLine="0"/>
+        <w:rPr>
+          <w:b/>
+          <w:sz w:val="24"/>
+        </w:rPr>
+      </w:pPr>
+    </w:p>
+    <w:p>
+      <w:pPr>
+        <w:pStyle w:val="PargrafodaLista"/>
+        <w:tabs>
+          <w:tab w:val="left" w:pos="999"/>
+          <w:tab w:val="left" w:pos="1000"/>
+        </w:tabs>
+        <w:spacing w:before="238"/>
+        <w:ind w:left="999" w:firstLine="0"/>
+        <w:rPr>
+          <w:b/>
+          <w:sz w:val="24"/>
+        </w:rPr>
+      </w:pPr>
+    </w:p>
+    <w:p>
+      <w:pPr>
+        <w:pStyle w:val="PargrafodaLista"/>
+        <w:tabs>
+          <w:tab w:val="left" w:pos="999"/>
+          <w:tab w:val="left" w:pos="1000"/>
+        </w:tabs>
+        <w:spacing w:before="238"/>
+        <w:ind w:left="999" w:firstLine="0"/>
+        <w:rPr>
+          <w:b/>
+          <w:sz w:val="24"/>
+        </w:rPr>
+      </w:pPr>
+    </w:p>
+    <w:p>
+      <w:pPr>
+        <w:pStyle w:val="PargrafodaLista"/>
+        <w:tabs>
+          <w:tab w:val="left" w:pos="999"/>
+          <w:tab w:val="left" w:pos="1000"/>
+        </w:tabs>
+        <w:spacing w:before="238"/>
+        <w:ind w:left="999" w:firstLine="0"/>
+        <w:rPr>
+          <w:b/>
+          <w:sz w:val="24"/>
+        </w:rPr>
+      </w:pPr>
+    </w:p>
+    <w:p>
+      <w:pPr>
+        <w:pStyle w:val="PargrafodaLista"/>
+        <w:tabs>
+          <w:tab w:val="left" w:pos="999"/>
+          <w:tab w:val="left" w:pos="1000"/>
+        </w:tabs>
+        <w:spacing w:before="238"/>
+        <w:ind w:left="999" w:firstLine="0"/>
+        <w:rPr>
+          <w:b/>
+          <w:sz w:val="24"/>
+        </w:rPr>
+      </w:pPr>
+    </w:p>
+    <w:p>
+      <w:pPr>
+        <w:pStyle w:val="PargrafodaLista"/>
+        <w:tabs>
+          <w:tab w:val="left" w:pos="999"/>
+          <w:tab w:val="left" w:pos="1000"/>
+        </w:tabs>
+        <w:spacing w:before="238"/>
+        <w:ind w:left="999" w:firstLine="0"/>
+        <w:rPr>
+          <w:b/>
+          <w:sz w:val="24"/>
+        </w:rPr>
+      </w:pPr>
+    </w:p>
+    <w:p>
+      <w:pPr>
+        <w:pStyle w:val="PargrafodaLista"/>
+        <w:tabs>
+          <w:tab w:val="left" w:pos="999"/>
+          <w:tab w:val="left" w:pos="1000"/>
+        </w:tabs>
+        <w:spacing w:before="238"/>
+        <w:ind w:left="999" w:firstLine="0"/>
+        <w:rPr>
+          <w:b/>
+          <w:sz w:val="24"/>
+        </w:rPr>
+      </w:pPr>
+    </w:p>
+    <w:p>
+      <w:pPr>
+        <w:pStyle w:val="PargrafodaLista"/>
+        <w:tabs>
+          <w:tab w:val="left" w:pos="999"/>
+          <w:tab w:val="left" w:pos="1000"/>
+        </w:tabs>
+        <w:spacing w:before="238"/>
+        <w:ind w:left="999" w:firstLine="0"/>
+        <w:rPr>
+          <w:b/>
+          <w:sz w:val="24"/>
+        </w:rPr>
+      </w:pPr>
+    </w:p>
+    <w:p>
+      <w:pPr>
+        <w:pStyle w:val="PargrafodaLista"/>
+        <w:tabs>
+          <w:tab w:val="left" w:pos="999"/>
+          <w:tab w:val="left" w:pos="1000"/>
+        </w:tabs>
+        <w:spacing w:before="238"/>
+        <w:ind w:left="999" w:firstLine="0"/>
+        <w:rPr>
+          <w:b/>
+          <w:sz w:val="24"/>
+        </w:rPr>
+      </w:pPr>
+    </w:p>
+    <w:p>
+      <w:pPr>
+        <w:pStyle w:val="PargrafodaLista"/>
+        <w:tabs>
+          <w:tab w:val="left" w:pos="999"/>
+          <w:tab w:val="left" w:pos="1000"/>
+        </w:tabs>
+        <w:spacing w:before="238"/>
+        <w:ind w:left="999" w:firstLine="0"/>
+        <w:rPr>
+          <w:b/>
+          <w:sz w:val="24"/>
+        </w:rPr>
+      </w:pPr>
+    </w:p>
+    <w:p>
+      <w:pPr>
+        <w:pStyle w:val="PargrafodaLista"/>
+        <w:tabs>
+          <w:tab w:val="left" w:pos="999"/>
+          <w:tab w:val="left" w:pos="1000"/>
+        </w:tabs>
+        <w:spacing w:before="238"/>
+        <w:ind w:left="999" w:firstLine="0"/>
+        <w:rPr>
+          <w:b/>
+          <w:sz w:val="24"/>
+        </w:rPr>
+      </w:pPr>
+    </w:p>
+    <w:p>
+      <w:pPr>
+        <w:pStyle w:val="PargrafodaLista"/>
+        <w:tabs>
+          <w:tab w:val="left" w:pos="999"/>
+          <w:tab w:val="left" w:pos="1000"/>
+        </w:tabs>
+        <w:spacing w:before="238"/>
+        <w:ind w:left="999" w:firstLine="0"/>
+        <w:rPr>
+          <w:b/>
+          <w:sz w:val="24"/>
         </w:rPr>
       </w:pPr>
     </w:p>
@@ -4940,8 +5792,6 @@
           <w:sz w:val="24"/>
         </w:rPr>
       </w:pPr>
-      <w:bookmarkStart w:id="15" w:name="_bookmark14"/>
-      <w:bookmarkEnd w:id="15"/>
       <w:r>
         <w:rPr>
           <w:b/>
@@ -5121,6 +5971,13 @@
                 <w:sz w:val="20"/>
               </w:rPr>
             </w:pPr>
+            <w:r>
+              <w:rPr>
+                <w:i/>
+                <w:sz w:val="20"/>
+              </w:rPr>
+              <w:t>UC1</w:t>
+            </w:r>
           </w:p>
         </w:tc>
         <w:tc>
@@ -5136,6 +5993,13 @@
                 <w:sz w:val="20"/>
               </w:rPr>
             </w:pPr>
+            <w:r>
+              <w:rPr>
+                <w:i/>
+                <w:sz w:val="20"/>
+              </w:rPr>
+              <w:t>Listagem de pacotes</w:t>
+            </w:r>
           </w:p>
         </w:tc>
         <w:tc>
@@ -5151,6 +6015,13 @@
                 <w:sz w:val="20"/>
               </w:rPr>
             </w:pPr>
+            <w:r>
+              <w:rPr>
+                <w:i/>
+                <w:sz w:val="20"/>
+              </w:rPr>
+              <w:t>Pacotes disponiveis e cadastrados no banco ficam disponiveis ao usuário</w:t>
+            </w:r>
           </w:p>
         </w:tc>
       </w:tr>
@@ -5171,6 +6042,13 @@
                 <w:sz w:val="20"/>
               </w:rPr>
             </w:pPr>
+            <w:r>
+              <w:rPr>
+                <w:i/>
+                <w:sz w:val="20"/>
+              </w:rPr>
+              <w:t>UC2</w:t>
+            </w:r>
           </w:p>
         </w:tc>
         <w:tc>
@@ -5186,6 +6064,13 @@
                 <w:sz w:val="20"/>
               </w:rPr>
             </w:pPr>
+            <w:r>
+              <w:rPr>
+                <w:i/>
+                <w:sz w:val="20"/>
+              </w:rPr>
+              <w:t xml:space="preserve">Seleção do Pacote </w:t>
+            </w:r>
           </w:p>
         </w:tc>
         <w:tc>
@@ -5203,6 +6088,13 @@
                 <w:sz w:val="20"/>
               </w:rPr>
             </w:pPr>
+            <w:r>
+              <w:rPr>
+                <w:i/>
+                <w:sz w:val="20"/>
+              </w:rPr>
+              <w:t>Quando o usuário seleciona o pacote de interesse e são exibidas as informações complementares</w:t>
+            </w:r>
           </w:p>
         </w:tc>
       </w:tr>
@@ -5223,6 +6115,13 @@
                 <w:sz w:val="20"/>
               </w:rPr>
             </w:pPr>
+            <w:r>
+              <w:rPr>
+                <w:i/>
+                <w:sz w:val="20"/>
+              </w:rPr>
+              <w:t>UC3</w:t>
+            </w:r>
           </w:p>
         </w:tc>
         <w:tc>
@@ -5238,6 +6137,13 @@
                 <w:sz w:val="20"/>
               </w:rPr>
             </w:pPr>
+            <w:r>
+              <w:rPr>
+                <w:i/>
+                <w:sz w:val="20"/>
+              </w:rPr>
+              <w:t xml:space="preserve">Ligar </w:t>
+            </w:r>
           </w:p>
         </w:tc>
         <w:tc>
@@ -5255,6 +6161,13 @@
                 <w:sz w:val="20"/>
               </w:rPr>
             </w:pPr>
+            <w:r>
+              <w:rPr>
+                <w:i/>
+                <w:sz w:val="20"/>
+              </w:rPr>
+              <w:t>Usuário clica no número e liga para a central de atendimento</w:t>
+            </w:r>
           </w:p>
         </w:tc>
       </w:tr>
@@ -5275,6 +6188,13 @@
                 <w:sz w:val="20"/>
               </w:rPr>
             </w:pPr>
+            <w:r>
+              <w:rPr>
+                <w:i/>
+                <w:sz w:val="20"/>
+              </w:rPr>
+              <w:t>UC4</w:t>
+            </w:r>
           </w:p>
         </w:tc>
         <w:tc>
@@ -5290,6 +6210,13 @@
                 <w:sz w:val="20"/>
               </w:rPr>
             </w:pPr>
+            <w:r>
+              <w:rPr>
+                <w:i/>
+                <w:sz w:val="20"/>
+              </w:rPr>
+              <w:t xml:space="preserve">Ir para site de agencia </w:t>
+            </w:r>
           </w:p>
         </w:tc>
         <w:tc>
@@ -5307,6 +6234,13 @@
                 <w:sz w:val="20"/>
               </w:rPr>
             </w:pPr>
+            <w:r>
+              <w:rPr>
+                <w:i/>
+                <w:sz w:val="20"/>
+              </w:rPr>
+              <w:t>Usuário é direcionado ao site da agencia CodeTur</w:t>
+            </w:r>
           </w:p>
         </w:tc>
       </w:tr>
@@ -5326,6 +6260,13 @@
                 <w:sz w:val="20"/>
               </w:rPr>
             </w:pPr>
+            <w:r>
+              <w:rPr>
+                <w:i/>
+                <w:sz w:val="20"/>
+              </w:rPr>
+              <w:t>UC5</w:t>
+            </w:r>
           </w:p>
         </w:tc>
         <w:tc>
@@ -5340,6 +6281,13 @@
                 <w:sz w:val="20"/>
               </w:rPr>
             </w:pPr>
+            <w:r>
+              <w:rPr>
+                <w:i/>
+                <w:sz w:val="20"/>
+              </w:rPr>
+              <w:t>Efetuar Login</w:t>
+            </w:r>
           </w:p>
         </w:tc>
         <w:tc>
@@ -5362,6 +6310,13 @@
                 <w:sz w:val="20"/>
               </w:rPr>
             </w:pPr>
+            <w:r>
+              <w:rPr>
+                <w:i/>
+                <w:sz w:val="20"/>
+              </w:rPr>
+              <w:t>O administrador deve entrar na página de pacotes com o uso de um login e senha</w:t>
+            </w:r>
           </w:p>
         </w:tc>
       </w:tr>
@@ -5382,6 +6337,13 @@
                 <w:sz w:val="20"/>
               </w:rPr>
             </w:pPr>
+            <w:r>
+              <w:rPr>
+                <w:i/>
+                <w:sz w:val="20"/>
+              </w:rPr>
+              <w:t>UC6</w:t>
+            </w:r>
           </w:p>
         </w:tc>
         <w:tc>
@@ -5397,6 +6359,13 @@
                 <w:sz w:val="20"/>
               </w:rPr>
             </w:pPr>
+            <w:r>
+              <w:rPr>
+                <w:i/>
+                <w:sz w:val="20"/>
+              </w:rPr>
+              <w:t>Efetuar login</w:t>
+            </w:r>
           </w:p>
         </w:tc>
         <w:tc>
@@ -5413,6 +6382,232 @@
                 <w:sz w:val="20"/>
               </w:rPr>
             </w:pPr>
+            <w:r>
+              <w:rPr>
+                <w:i/>
+                <w:sz w:val="20"/>
+              </w:rPr>
+              <w:t>Os pacotes são listados, estando eles ativados ou nao</w:t>
+            </w:r>
+          </w:p>
+        </w:tc>
+      </w:tr>
+      <w:tr>
+        <w:trPr>
+          <w:trHeight w:val="57"/>
+        </w:trPr>
+        <w:tc>
+          <w:tcPr>
+            <w:tcW w:w="1752" w:type="dxa"/>
+          </w:tcPr>
+          <w:p>
+            <w:pPr>
+              <w:pStyle w:val="TableParagraph"/>
+              <w:spacing w:before="55"/>
+              <w:rPr>
+                <w:i/>
+                <w:sz w:val="20"/>
+              </w:rPr>
+            </w:pPr>
+            <w:r>
+              <w:rPr>
+                <w:i/>
+                <w:sz w:val="20"/>
+              </w:rPr>
+              <w:t>UC7</w:t>
+            </w:r>
+          </w:p>
+        </w:tc>
+        <w:tc>
+          <w:tcPr>
+            <w:tcW w:w="2638" w:type="dxa"/>
+          </w:tcPr>
+          <w:p>
+            <w:pPr>
+              <w:pStyle w:val="TableParagraph"/>
+              <w:spacing w:before="55"/>
+              <w:ind w:left="0"/>
+              <w:rPr>
+                <w:i/>
+                <w:sz w:val="20"/>
+              </w:rPr>
+            </w:pPr>
+            <w:r>
+              <w:rPr>
+                <w:i/>
+                <w:sz w:val="20"/>
+              </w:rPr>
+              <w:t>Cadastrar pacotes</w:t>
+            </w:r>
+          </w:p>
+        </w:tc>
+        <w:tc>
+          <w:tcPr>
+            <w:tcW w:w="4225" w:type="dxa"/>
+          </w:tcPr>
+          <w:p>
+            <w:pPr>
+              <w:pStyle w:val="TableParagraph"/>
+              <w:spacing w:before="0"/>
+              <w:ind w:right="88"/>
+              <w:rPr>
+                <w:i/>
+                <w:sz w:val="20"/>
+              </w:rPr>
+            </w:pPr>
+            <w:r>
+              <w:rPr>
+                <w:i/>
+                <w:sz w:val="20"/>
+              </w:rPr>
+              <w:t>O admin pode cadastrar novos pacotes inserindo os dados necessarios para isso (titulo, preço, data, imagem, descrição, status)</w:t>
+            </w:r>
+          </w:p>
+        </w:tc>
+      </w:tr>
+      <w:tr>
+        <w:trPr>
+          <w:trHeight w:val="57"/>
+        </w:trPr>
+        <w:tc>
+          <w:tcPr>
+            <w:tcW w:w="1752" w:type="dxa"/>
+          </w:tcPr>
+          <w:p>
+            <w:pPr>
+              <w:pStyle w:val="TableParagraph"/>
+              <w:spacing w:before="55"/>
+              <w:rPr>
+                <w:i/>
+                <w:sz w:val="20"/>
+              </w:rPr>
+            </w:pPr>
+            <w:r>
+              <w:rPr>
+                <w:i/>
+                <w:sz w:val="20"/>
+              </w:rPr>
+              <w:t>UC8</w:t>
+            </w:r>
+          </w:p>
+        </w:tc>
+        <w:tc>
+          <w:tcPr>
+            <w:tcW w:w="2638" w:type="dxa"/>
+          </w:tcPr>
+          <w:p>
+            <w:pPr>
+              <w:pStyle w:val="TableParagraph"/>
+              <w:spacing w:before="55"/>
+              <w:ind w:left="0"/>
+              <w:rPr>
+                <w:i/>
+                <w:sz w:val="20"/>
+              </w:rPr>
+            </w:pPr>
+            <w:r>
+              <w:rPr>
+                <w:i/>
+                <w:sz w:val="20"/>
+              </w:rPr>
+              <w:t>Editar pacotes</w:t>
+            </w:r>
+          </w:p>
+        </w:tc>
+        <w:tc>
+          <w:tcPr>
+            <w:tcW w:w="4225" w:type="dxa"/>
+          </w:tcPr>
+          <w:p>
+            <w:pPr>
+              <w:pStyle w:val="TableParagraph"/>
+              <w:spacing w:before="0"/>
+              <w:ind w:right="88"/>
+              <w:rPr>
+                <w:i/>
+                <w:sz w:val="20"/>
+              </w:rPr>
+            </w:pPr>
+            <w:r>
+              <w:rPr>
+                <w:i/>
+                <w:sz w:val="20"/>
+              </w:rPr>
+              <w:t>O admin pode ediar as informações do pacote</w:t>
+            </w:r>
+          </w:p>
+        </w:tc>
+      </w:tr>
+      <w:tr>
+        <w:trPr>
+          <w:trHeight w:val="57"/>
+        </w:trPr>
+        <w:tc>
+          <w:tcPr>
+            <w:tcW w:w="1752" w:type="dxa"/>
+          </w:tcPr>
+          <w:p>
+            <w:pPr>
+              <w:pStyle w:val="TableParagraph"/>
+              <w:spacing w:before="55"/>
+              <w:rPr>
+                <w:i/>
+                <w:sz w:val="20"/>
+              </w:rPr>
+            </w:pPr>
+            <w:r>
+              <w:rPr>
+                <w:i/>
+                <w:sz w:val="20"/>
+              </w:rPr>
+              <w:t>UC9</w:t>
+            </w:r>
+          </w:p>
+        </w:tc>
+        <w:tc>
+          <w:tcPr>
+            <w:tcW w:w="2638" w:type="dxa"/>
+          </w:tcPr>
+          <w:p>
+            <w:pPr>
+              <w:pStyle w:val="TableParagraph"/>
+              <w:spacing w:before="55"/>
+              <w:ind w:left="0"/>
+              <w:rPr>
+                <w:i/>
+                <w:sz w:val="20"/>
+              </w:rPr>
+            </w:pPr>
+            <w:r>
+              <w:rPr>
+                <w:i/>
+                <w:sz w:val="20"/>
+              </w:rPr>
+              <w:t>Trocar status</w:t>
+            </w:r>
+          </w:p>
+        </w:tc>
+        <w:tc>
+          <w:tcPr>
+            <w:tcW w:w="4225" w:type="dxa"/>
+          </w:tcPr>
+          <w:p>
+            <w:pPr>
+              <w:pStyle w:val="TableParagraph"/>
+              <w:spacing w:before="0"/>
+              <w:ind w:right="88"/>
+              <w:rPr>
+                <w:i/>
+                <w:sz w:val="20"/>
+              </w:rPr>
+            </w:pPr>
+            <w:r>
+              <w:rPr>
+                <w:i/>
+                <w:sz w:val="20"/>
+              </w:rPr>
+              <w:t>O admin pode alterar o status do pacote entre “ativo” e “desativo”</w:t>
+            </w:r>
           </w:p>
         </w:tc>
       </w:tr>
@@ -5469,8 +6664,8 @@
           <w:sz w:val="24"/>
         </w:rPr>
       </w:pPr>
-      <w:bookmarkStart w:id="16" w:name="_bookmark15"/>
-      <w:bookmarkEnd w:id="16"/>
+      <w:bookmarkStart w:id="15" w:name="_bookmark15"/>
+      <w:bookmarkEnd w:id="15"/>
       <w:r>
         <w:rPr>
           <w:b/>
@@ -5496,6 +6691,20 @@
         </w:rPr>
         <w:t>Uso</w:t>
       </w:r>
+    </w:p>
+    <w:p>
+      <w:pPr>
+        <w:rPr>
+          <w:sz w:val="24"/>
+        </w:rPr>
+      </w:pPr>
+    </w:p>
+    <w:p>
+      <w:pPr>
+        <w:rPr>
+          <w:sz w:val="24"/>
+        </w:rPr>
+      </w:pPr>
     </w:p>
     <w:p>
       <w:pPr>
@@ -5508,6 +6717,125 @@
           <w:cols w:space="720"/>
         </w:sectPr>
       </w:pPr>
+      <w:r>
+        <w:rPr>
+          <w:sz w:val="24"/>
+        </w:rPr>
+        <w:t xml:space="preserve"> </w:t>
+      </w:r>
+      <w:r>
+        <w:rPr>
+          <w:noProof/>
+          <w:sz w:val="24"/>
+          <w:lang w:val="pt-BR" w:eastAsia="pt-BR" w:bidi="ar-SA"/>
+        </w:rPr>
+        <w:drawing>
+          <wp:inline distT="0" distB="0" distL="0" distR="0" wp14:anchorId="7852B456" wp14:editId="2A89AF3E">
+            <wp:extent cx="5722620" cy="4297680"/>
+            <wp:effectExtent l="0" t="0" r="0" b="7620"/>
+            <wp:docPr id="1" name="Imagem 1" descr="C:\Users\41587196824\Downloads\Novo Diagrama.png"/>
+            <wp:cNvGraphicFramePr>
+              <a:graphicFrameLocks xmlns:a="http://schemas.openxmlformats.org/drawingml/2006/main" noChangeAspect="1"/>
+            </wp:cNvGraphicFramePr>
+            <a:graphic xmlns:a="http://schemas.openxmlformats.org/drawingml/2006/main">
+              <a:graphicData uri="http://schemas.openxmlformats.org/drawingml/2006/picture">
+                <pic:pic xmlns:pic="http://schemas.openxmlformats.org/drawingml/2006/picture">
+                  <pic:nvPicPr>
+                    <pic:cNvPr id="0" name="Picture 1" descr="C:\Users\41587196824\Downloads\Novo Diagrama.png"/>
+                    <pic:cNvPicPr>
+                      <a:picLocks noChangeAspect="1" noChangeArrowheads="1"/>
+                    </pic:cNvPicPr>
+                  </pic:nvPicPr>
+                  <pic:blipFill>
+                    <a:blip r:embed="rId11">
+                      <a:extLst>
+                        <a:ext uri="{28A0092B-C50C-407E-A947-70E740481C1C}">
+                          <a14:useLocalDpi xmlns:a14="http://schemas.microsoft.com/office/drawing/2010/main" val="0"/>
+                        </a:ext>
+                      </a:extLst>
+                    </a:blip>
+                    <a:srcRect/>
+                    <a:stretch>
+                      <a:fillRect/>
+                    </a:stretch>
+                  </pic:blipFill>
+                  <pic:spPr bwMode="auto">
+                    <a:xfrm>
+                      <a:off x="0" y="0"/>
+                      <a:ext cx="5722620" cy="4297680"/>
+                    </a:xfrm>
+                    <a:prstGeom prst="rect">
+                      <a:avLst/>
+                    </a:prstGeom>
+                    <a:noFill/>
+                    <a:ln>
+                      <a:noFill/>
+                    </a:ln>
+                  </pic:spPr>
+                </pic:pic>
+              </a:graphicData>
+            </a:graphic>
+          </wp:inline>
+        </w:drawing>
+      </w:r>
+      <w:r>
+        <w:rPr>
+          <w:noProof/>
+          <w:sz w:val="24"/>
+          <w:lang w:val="pt-BR" w:eastAsia="pt-BR" w:bidi="ar-SA"/>
+        </w:rPr>
+        <w:lastRenderedPageBreak/>
+        <w:drawing>
+          <wp:inline distT="0" distB="0" distL="0" distR="0" wp14:anchorId="09D9EBBC" wp14:editId="11C95052">
+            <wp:extent cx="1927860" cy="4579620"/>
+            <wp:effectExtent l="0" t="0" r="0" b="0"/>
+            <wp:docPr id="2" name="Imagem 2" descr="C:\Users\41587196824\Downloads\Novo Diagrama 2.png"/>
+            <wp:cNvGraphicFramePr>
+              <a:graphicFrameLocks xmlns:a="http://schemas.openxmlformats.org/drawingml/2006/main" noChangeAspect="1"/>
+            </wp:cNvGraphicFramePr>
+            <a:graphic xmlns:a="http://schemas.openxmlformats.org/drawingml/2006/main">
+              <a:graphicData uri="http://schemas.openxmlformats.org/drawingml/2006/picture">
+                <pic:pic xmlns:pic="http://schemas.openxmlformats.org/drawingml/2006/picture">
+                  <pic:nvPicPr>
+                    <pic:cNvPr id="0" name="Picture 2" descr="C:\Users\41587196824\Downloads\Novo Diagrama 2.png"/>
+                    <pic:cNvPicPr>
+                      <a:picLocks noChangeAspect="1" noChangeArrowheads="1"/>
+                    </pic:cNvPicPr>
+                  </pic:nvPicPr>
+                  <pic:blipFill>
+                    <a:blip r:embed="rId12">
+                      <a:extLst>
+                        <a:ext uri="{28A0092B-C50C-407E-A947-70E740481C1C}">
+                          <a14:useLocalDpi xmlns:a14="http://schemas.microsoft.com/office/drawing/2010/main" val="0"/>
+                        </a:ext>
+                      </a:extLst>
+                    </a:blip>
+                    <a:srcRect/>
+                    <a:stretch>
+                      <a:fillRect/>
+                    </a:stretch>
+                  </pic:blipFill>
+                  <pic:spPr bwMode="auto">
+                    <a:xfrm>
+                      <a:off x="0" y="0"/>
+                      <a:ext cx="1927860" cy="4579620"/>
+                    </a:xfrm>
+                    <a:prstGeom prst="rect">
+                      <a:avLst/>
+                    </a:prstGeom>
+                    <a:noFill/>
+                    <a:ln>
+                      <a:noFill/>
+                    </a:ln>
+                  </pic:spPr>
+                </pic:pic>
+              </a:graphicData>
+            </a:graphic>
+          </wp:inline>
+        </w:drawing>
+      </w:r>
+      <w:bookmarkStart w:id="16" w:name="_GoBack"/>
+      <w:bookmarkEnd w:id="16"/>
     </w:p>
     <w:p>
       <w:pPr>
@@ -5736,7 +7064,7 @@
               </wp:inline>
             </w:drawing>
           </mc:Choice>
-          <mc:Fallback xmlns:mv="urn:schemas-microsoft-com:mac:vml" xmlns:mo="http://schemas.microsoft.com/office/mac/office/2008/main">
+          <mc:Fallback xmlns:mo="http://schemas.microsoft.com/office/mac/office/2008/main" xmlns:mv="urn:schemas-microsoft-com:mac:vml">
             <w:pict>
               <v:group w14:anchorId="1E8281ED" id="Group_x0020_2" o:spid="_x0000_s1026" style="width:434.95pt;height:2.2pt;mso-position-horizontal-relative:char;mso-position-vertical-relative:line" coordsize="8699,44" o:gfxdata="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">
                 <v:line id="Line_x0020_3" o:spid="_x0000_s1027" style="position:absolute;visibility:visible;mso-wrap-style:square" from="0,22" to="8699,22" o:connectortype="straight" o:gfxdata="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" strokecolor="#1f487c" strokeweight="2.16pt"/>
@@ -6004,7 +7332,7 @@
     </w:tbl>
     <w:p/>
     <w:sectPr>
-      <w:headerReference w:type="default" r:id="rId11"/>
+      <w:headerReference w:type="default" r:id="rId13"/>
       <w:pgSz w:w="12240" w:h="15840"/>
       <w:pgMar w:top="1880" w:right="1380" w:bottom="1020" w:left="1660" w:header="914" w:footer="836" w:gutter="0"/>
       <w:cols w:space="720"/>
@@ -6259,7 +7587,7 @@
             </wp:anchor>
           </w:drawing>
         </mc:Choice>
-        <mc:Fallback xmlns:mv="urn:schemas-microsoft-com:mac:vml" xmlns:mo="http://schemas.microsoft.com/office/mac/office/2008/main">
+        <mc:Fallback xmlns:mo="http://schemas.microsoft.com/office/mac/office/2008/main" xmlns:mv="urn:schemas-microsoft-com:mac:vml">
           <w:pict>
             <v:group w14:anchorId="08E30FF0" id="Group_x0020_23" o:spid="_x0000_s1026" style="position:absolute;margin-left:90pt;margin-top:736.15pt;width:492.1pt;height:.5pt;z-index:-252368896;mso-position-horizontal-relative:page;mso-position-vertical-relative:page" coordorigin="1800,14724" coordsize="9842,10" o:gfxdata="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">
               <v:line id="Line_x0020_28" o:spid="_x0000_s1027" style="position:absolute;visibility:visible;mso-wrap-style:square" from="1800,14728" to="5737,14728" o:connectortype="straight" o:gfxdata="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" strokeweight="6095emu"/>
@@ -6368,13 +7696,13 @@
             </wp:anchor>
           </w:drawing>
         </mc:Choice>
-        <mc:Fallback xmlns:mv="urn:schemas-microsoft-com:mac:vml" xmlns:mo="http://schemas.microsoft.com/office/mac/office/2008/main">
+        <mc:Fallback>
           <w:pict>
-            <v:shapetype w14:anchorId="729B4932" id="_x0000_t202" coordsize="21600,21600" o:spt="202" path="m0,0l0,21600,21600,21600,21600,0xe">
+            <v:shapetype w14:anchorId="729B4932" id="_x0000_t202" coordsize="21600,21600" o:spt="202" path="m,l,21600r21600,l21600,xe">
               <v:stroke joinstyle="miter"/>
               <v:path gradientshapeok="t" o:connecttype="rect"/>
             </v:shapetype>
-            <v:shape id="Text_x0020_Box_x0020_22" o:spid="_x0000_s1028" type="#_x0000_t202" style="position:absolute;margin-left:94.4pt;margin-top:735.7pt;width:172.95pt;height:11.8pt;z-index:-252367872;visibility:visible;mso-wrap-style:square;mso-width-percent:0;mso-height-percent:0;mso-wrap-distance-left:9pt;mso-wrap-distance-top:0;mso-wrap-distance-right:9pt;mso-wrap-distance-bottom:0;mso-position-horizontal:absolute;mso-position-horizontal-relative:page;mso-position-vertical:absolute;mso-position-vertical-relative:page;mso-width-percent:0;mso-height-percent:0;mso-width-relative:page;mso-height-relative:page;v-text-anchor:top" o:gfxdata="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" filled="f" stroked="f">
+            <v:shape id="Text Box 22" o:spid="_x0000_s1028" type="#_x0000_t202" style="position:absolute;margin-left:94.4pt;margin-top:735.7pt;width:172.95pt;height:11.8pt;z-index:-252367872;visibility:visible;mso-wrap-style:square;mso-width-percent:0;mso-height-percent:0;mso-wrap-distance-left:9pt;mso-wrap-distance-top:0;mso-wrap-distance-right:9pt;mso-wrap-distance-bottom:0;mso-position-horizontal:absolute;mso-position-horizontal-relative:page;mso-position-vertical:absolute;mso-position-vertical-relative:page;mso-width-percent:0;mso-height-percent:0;mso-width-relative:page;mso-height-relative:page;v-text-anchor:top" o:gfxdata="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" filled="f" stroked="f">
               <v:textbox inset="0,0,0,0">
                 <w:txbxContent>
                   <w:p>
@@ -6494,7 +7822,7 @@
                               <w:noProof/>
                               <w:sz w:val="16"/>
                             </w:rPr>
-                            <w:t>2</w:t>
+                            <w:t>12</w:t>
                           </w:r>
                           <w:r>
                             <w:fldChar w:fldCharType="end"/>
@@ -6525,11 +7853,7 @@
         </mc:Choice>
         <mc:Fallback>
           <w:pict>
-            <v:shapetype w14:anchorId="4A5408C3" id="_x0000_t202" coordsize="21600,21600" o:spt="202" path="m,l,21600r21600,l21600,xe">
-              <v:stroke joinstyle="miter"/>
-              <v:path gradientshapeok="t" o:connecttype="rect"/>
-            </v:shapetype>
-            <v:shape id="Text Box 21" o:spid="_x0000_s1029" type="#_x0000_t202" style="position:absolute;margin-left:510.5pt;margin-top:735.7pt;width:67.2pt;height:11.8pt;z-index:-252366848;visibility:visible;mso-wrap-style:square;mso-width-percent:0;mso-height-percent:0;mso-wrap-distance-left:9pt;mso-wrap-distance-top:0;mso-wrap-distance-right:9pt;mso-wrap-distance-bottom:0;mso-position-horizontal:absolute;mso-position-horizontal-relative:page;mso-position-vertical:absolute;mso-position-vertical-relative:page;mso-width-percent:0;mso-height-percent:0;mso-width-relative:page;mso-height-relative:page;v-text-anchor:top" o:gfxdata="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" filled="f" stroked="f">
+            <v:shape w14:anchorId="4A5408C3" id="Text Box 21" o:spid="_x0000_s1029" type="#_x0000_t202" style="position:absolute;margin-left:510.5pt;margin-top:735.7pt;width:67.2pt;height:11.8pt;z-index:-252366848;visibility:visible;mso-wrap-style:square;mso-width-percent:0;mso-height-percent:0;mso-wrap-distance-left:9pt;mso-wrap-distance-top:0;mso-wrap-distance-right:9pt;mso-wrap-distance-bottom:0;mso-position-horizontal:absolute;mso-position-horizontal-relative:page;mso-position-vertical:absolute;mso-position-vertical-relative:page;mso-width-percent:0;mso-height-percent:0;mso-width-relative:page;mso-height-relative:page;v-text-anchor:top" o:gfxdata="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" filled="f" stroked="f">
               <v:textbox inset="0,0,0,0">
                 <w:txbxContent>
                   <w:p>
@@ -6563,7 +7887,7 @@
                         <w:noProof/>
                         <w:sz w:val="16"/>
                       </w:rPr>
-                      <w:t>2</w:t>
+                      <w:t>12</w:t>
                     </w:r>
                     <w:r>
                       <w:fldChar w:fldCharType="end"/>
@@ -6738,13 +8062,13 @@
             </wp:anchor>
           </w:drawing>
         </mc:Choice>
-        <mc:Fallback xmlns:mv="urn:schemas-microsoft-com:mac:vml" xmlns:mo="http://schemas.microsoft.com/office/mac/office/2008/main">
+        <mc:Fallback>
           <w:pict>
-            <v:shapetype w14:anchorId="115A9CC2" id="_x0000_t202" coordsize="21600,21600" o:spt="202" path="m0,0l0,21600,21600,21600,21600,0xe">
+            <v:shapetype w14:anchorId="115A9CC2" id="_x0000_t202" coordsize="21600,21600" o:spt="202" path="m,l,21600r21600,l21600,xe">
               <v:stroke joinstyle="miter"/>
               <v:path gradientshapeok="t" o:connecttype="rect"/>
             </v:shapetype>
-            <v:shape id="Text_x0020_Box_x0020_29" o:spid="_x0000_s1026" type="#_x0000_t202" style="position:absolute;margin-left:464.55pt;margin-top:45.2pt;width:50.1pt;height:11.8pt;z-index:-252370944;visibility:visible;mso-wrap-style:square;mso-width-percent:0;mso-height-percent:0;mso-wrap-distance-left:9pt;mso-wrap-distance-top:0;mso-wrap-distance-right:9pt;mso-wrap-distance-bottom:0;mso-position-horizontal:absolute;mso-position-horizontal-relative:page;mso-position-vertical:absolute;mso-position-vertical-relative:page;mso-width-percent:0;mso-height-percent:0;mso-width-relative:page;mso-height-relative:page;v-text-anchor:top" o:gfxdata="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" filled="f" stroked="f">
+            <v:shape id="Text Box 29" o:spid="_x0000_s1026" type="#_x0000_t202" style="position:absolute;margin-left:464.55pt;margin-top:45.2pt;width:50.1pt;height:11.8pt;z-index:-252370944;visibility:visible;mso-wrap-style:square;mso-width-percent:0;mso-height-percent:0;mso-wrap-distance-left:9pt;mso-wrap-distance-top:0;mso-wrap-distance-right:9pt;mso-wrap-distance-bottom:0;mso-position-horizontal:absolute;mso-position-horizontal-relative:page;mso-position-vertical:absolute;mso-position-vertical-relative:page;mso-width-percent:0;mso-height-percent:0;mso-width-relative:page;mso-height-relative:page;v-text-anchor:top" o:gfxdata="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" filled="f" stroked="f">
               <v:textbox inset="0,0,0,0">
                 <w:txbxContent>
                   <w:p>
@@ -6951,7 +8275,7 @@
             </wp:anchor>
           </w:drawing>
         </mc:Choice>
-        <mc:Fallback xmlns:mv="urn:schemas-microsoft-com:mac:vml" xmlns:mo="http://schemas.microsoft.com/office/mac/office/2008/main">
+        <mc:Fallback xmlns:mo="http://schemas.microsoft.com/office/mac/office/2008/main" xmlns:mv="urn:schemas-microsoft-com:mac:vml">
           <w:pict>
             <v:group w14:anchorId="7E3E339B" id="Group_x0020_31" o:spid="_x0000_s1026" style="position:absolute;margin-left:90pt;margin-top:45.7pt;width:432.1pt;height:.5pt;z-index:-252372992;mso-position-horizontal-relative:page;mso-position-vertical-relative:page" coordorigin="1800,914" coordsize="8642,10" o:gfxdata="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">
               <v:line id="Line_x0020_34" o:spid="_x0000_s1027" style="position:absolute;visibility:visible;mso-wrap-style:square" from="1800,919" to="6121,919" o:connectortype="straight" o:gfxdata="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" strokeweight=".48pt"/>
@@ -7058,9 +8382,9 @@
             </wp:anchor>
           </w:drawing>
         </mc:Choice>
-        <mc:Fallback xmlns:mv="urn:schemas-microsoft-com:mac:vml" xmlns:mo="http://schemas.microsoft.com/office/mac/office/2008/main">
+        <mc:Fallback>
           <w:pict>
-            <v:shape w14:anchorId="153FF713" id="Text_x0020_Box_x0020_30" o:spid="_x0000_s1027" type="#_x0000_t202" style="position:absolute;margin-left:94.4pt;margin-top:45.25pt;width:104.45pt;height:11.8pt;z-index:-252371968;visibility:visible;mso-wrap-style:square;mso-width-percent:0;mso-height-percent:0;mso-wrap-distance-left:9pt;mso-wrap-distance-top:0;mso-wrap-distance-right:9pt;mso-wrap-distance-bottom:0;mso-position-horizontal:absolute;mso-position-horizontal-relative:page;mso-position-vertical:absolute;mso-position-vertical-relative:page;mso-width-percent:0;mso-height-percent:0;mso-width-relative:page;mso-height-relative:page;v-text-anchor:top" o:gfxdata="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" filled="f" stroked="f">
+            <v:shape w14:anchorId="153FF713" id="Text Box 30" o:spid="_x0000_s1027" type="#_x0000_t202" style="position:absolute;margin-left:94.4pt;margin-top:45.25pt;width:104.45pt;height:11.8pt;z-index:-252371968;visibility:visible;mso-wrap-style:square;mso-width-percent:0;mso-height-percent:0;mso-wrap-distance-left:9pt;mso-wrap-distance-top:0;mso-wrap-distance-right:9pt;mso-wrap-distance-bottom:0;mso-position-horizontal:absolute;mso-position-horizontal-relative:page;mso-position-vertical:absolute;mso-position-vertical-relative:page;mso-width-percent:0;mso-height-percent:0;mso-width-relative:page;mso-height-relative:page;v-text-anchor:top" o:gfxdata="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" filled="f" stroked="f">
               <v:textbox inset="0,0,0,0">
                 <w:txbxContent>
                   <w:p>
@@ -7248,7 +8572,7 @@
             </wp:anchor>
           </w:drawing>
         </mc:Choice>
-        <mc:Fallback xmlns:mv="urn:schemas-microsoft-com:mac:vml" xmlns:mo="http://schemas.microsoft.com/office/mac/office/2008/main">
+        <mc:Fallback xmlns:mo="http://schemas.microsoft.com/office/mac/office/2008/main" xmlns:mv="urn:schemas-microsoft-com:mac:vml">
           <w:pict>
             <v:group w14:anchorId="393C8AB8" id="Group_x0020_17" o:spid="_x0000_s1026" style="position:absolute;margin-left:90pt;margin-top:45.7pt;width:432.1pt;height:.5pt;z-index:-252365824;mso-position-horizontal-relative:page;mso-position-vertical-relative:page" coordorigin="1800,914" coordsize="8642,10" o:gfxdata="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">
               <v:line id="Line_x0020_20" o:spid="_x0000_s1027" style="position:absolute;visibility:visible;mso-wrap-style:square" from="1800,919" to="6121,919" o:connectortype="straight" o:gfxdata="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" strokeweight=".48pt"/>
@@ -7355,13 +8679,13 @@
             </wp:anchor>
           </w:drawing>
         </mc:Choice>
-        <mc:Fallback xmlns:mv="urn:schemas-microsoft-com:mac:vml" xmlns:mo="http://schemas.microsoft.com/office/mac/office/2008/main">
+        <mc:Fallback>
           <w:pict>
-            <v:shapetype w14:anchorId="153A3FAE" id="_x0000_t202" coordsize="21600,21600" o:spt="202" path="m0,0l0,21600,21600,21600,21600,0xe">
+            <v:shapetype w14:anchorId="153A3FAE" id="_x0000_t202" coordsize="21600,21600" o:spt="202" path="m,l,21600r21600,l21600,xe">
               <v:stroke joinstyle="miter"/>
               <v:path gradientshapeok="t" o:connecttype="rect"/>
             </v:shapetype>
-            <v:shape id="Text_x0020_Box_x0020_16" o:spid="_x0000_s1030" type="#_x0000_t202" style="position:absolute;margin-left:94.4pt;margin-top:45.25pt;width:104.45pt;height:11.8pt;z-index:-252364800;visibility:visible;mso-wrap-style:square;mso-width-percent:0;mso-height-percent:0;mso-wrap-distance-left:9pt;mso-wrap-distance-top:0;mso-wrap-distance-right:9pt;mso-wrap-distance-bottom:0;mso-position-horizontal:absolute;mso-position-horizontal-relative:page;mso-position-vertical:absolute;mso-position-vertical-relative:page;mso-width-percent:0;mso-height-percent:0;mso-width-relative:page;mso-height-relative:page;v-text-anchor:top" o:gfxdata="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" filled="f" stroked="f">
+            <v:shape id="Text Box 16" o:spid="_x0000_s1030" type="#_x0000_t202" style="position:absolute;margin-left:94.4pt;margin-top:45.25pt;width:104.45pt;height:11.8pt;z-index:-252364800;visibility:visible;mso-wrap-style:square;mso-width-percent:0;mso-height-percent:0;mso-wrap-distance-left:9pt;mso-wrap-distance-top:0;mso-wrap-distance-right:9pt;mso-wrap-distance-bottom:0;mso-position-horizontal:absolute;mso-position-horizontal-relative:page;mso-position-vertical:absolute;mso-position-vertical-relative:page;mso-width-percent:0;mso-height-percent:0;mso-width-relative:page;mso-height-relative:page;v-text-anchor:top" o:gfxdata="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" filled="f" stroked="f">
               <v:textbox inset="0,0,0,0">
                 <w:txbxContent>
                   <w:p>
@@ -7500,9 +8824,9 @@
             </wp:anchor>
           </w:drawing>
         </mc:Choice>
-        <mc:Fallback xmlns:mv="urn:schemas-microsoft-com:mac:vml" xmlns:mo="http://schemas.microsoft.com/office/mac/office/2008/main">
+        <mc:Fallback>
           <w:pict>
-            <v:shape w14:anchorId="76A9B4EC" id="Text_x0020_Box_x0020_15" o:spid="_x0000_s1031" type="#_x0000_t202" style="position:absolute;margin-left:467.7pt;margin-top:45.25pt;width:50.1pt;height:11.8pt;z-index:-252363776;visibility:visible;mso-wrap-style:square;mso-width-percent:0;mso-height-percent:0;mso-wrap-distance-left:9pt;mso-wrap-distance-top:0;mso-wrap-distance-right:9pt;mso-wrap-distance-bottom:0;mso-position-horizontal:absolute;mso-position-horizontal-relative:page;mso-position-vertical:absolute;mso-position-vertical-relative:page;mso-width-percent:0;mso-height-percent:0;mso-width-relative:page;mso-height-relative:page;v-text-anchor:top" o:gfxdata="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" filled="f" stroked="f">
+            <v:shape w14:anchorId="76A9B4EC" id="Text Box 15" o:spid="_x0000_s1031" type="#_x0000_t202" style="position:absolute;margin-left:467.7pt;margin-top:45.25pt;width:50.1pt;height:11.8pt;z-index:-252363776;visibility:visible;mso-wrap-style:square;mso-width-percent:0;mso-height-percent:0;mso-wrap-distance-left:9pt;mso-wrap-distance-top:0;mso-wrap-distance-right:9pt;mso-wrap-distance-bottom:0;mso-position-horizontal:absolute;mso-position-horizontal-relative:page;mso-position-vertical:absolute;mso-position-vertical-relative:page;mso-width-percent:0;mso-height-percent:0;mso-width-relative:page;mso-height-relative:page;v-text-anchor:top" o:gfxdata="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" filled="f" stroked="f">
               <v:textbox inset="0,0,0,0">
                 <w:txbxContent>
                   <w:p>
@@ -7708,7 +9032,7 @@
             </wp:anchor>
           </w:drawing>
         </mc:Choice>
-        <mc:Fallback xmlns:mv="urn:schemas-microsoft-com:mac:vml" xmlns:mo="http://schemas.microsoft.com/office/mac/office/2008/main">
+        <mc:Fallback xmlns:mo="http://schemas.microsoft.com/office/mac/office/2008/main" xmlns:mv="urn:schemas-microsoft-com:mac:vml">
           <w:pict>
             <v:group w14:anchorId="42D8B6BB" id="Group_x0020_11" o:spid="_x0000_s1026" style="position:absolute;margin-left:90pt;margin-top:45.7pt;width:432.1pt;height:.5pt;z-index:-252362752;mso-position-horizontal-relative:page;mso-position-vertical-relative:page" coordorigin="1800,914" coordsize="8642,10" o:gfxdata="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">
               <v:line id="Line_x0020_14" o:spid="_x0000_s1027" style="position:absolute;visibility:visible;mso-wrap-style:square" from="1800,919" to="6121,919" o:connectortype="straight" o:gfxdata="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" strokeweight=".48pt"/>
@@ -7815,13 +9139,13 @@
             </wp:anchor>
           </w:drawing>
         </mc:Choice>
-        <mc:Fallback xmlns:mv="urn:schemas-microsoft-com:mac:vml" xmlns:mo="http://schemas.microsoft.com/office/mac/office/2008/main">
+        <mc:Fallback>
           <w:pict>
-            <v:shapetype w14:anchorId="6AE3C3A9" id="_x0000_t202" coordsize="21600,21600" o:spt="202" path="m0,0l0,21600,21600,21600,21600,0xe">
+            <v:shapetype w14:anchorId="6AE3C3A9" id="_x0000_t202" coordsize="21600,21600" o:spt="202" path="m,l,21600r21600,l21600,xe">
               <v:stroke joinstyle="miter"/>
               <v:path gradientshapeok="t" o:connecttype="rect"/>
             </v:shapetype>
-            <v:shape id="Text_x0020_Box_x0020_10" o:spid="_x0000_s1032" type="#_x0000_t202" style="position:absolute;margin-left:94.4pt;margin-top:45.25pt;width:104.45pt;height:11.8pt;z-index:-252361728;visibility:visible;mso-wrap-style:square;mso-width-percent:0;mso-height-percent:0;mso-wrap-distance-left:9pt;mso-wrap-distance-top:0;mso-wrap-distance-right:9pt;mso-wrap-distance-bottom:0;mso-position-horizontal:absolute;mso-position-horizontal-relative:page;mso-position-vertical:absolute;mso-position-vertical-relative:page;mso-width-percent:0;mso-height-percent:0;mso-width-relative:page;mso-height-relative:page;v-text-anchor:top" o:gfxdata="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" filled="f" stroked="f">
+            <v:shape id="Text Box 10" o:spid="_x0000_s1032" type="#_x0000_t202" style="position:absolute;margin-left:94.4pt;margin-top:45.25pt;width:104.45pt;height:11.8pt;z-index:-252361728;visibility:visible;mso-wrap-style:square;mso-width-percent:0;mso-height-percent:0;mso-wrap-distance-left:9pt;mso-wrap-distance-top:0;mso-wrap-distance-right:9pt;mso-wrap-distance-bottom:0;mso-position-horizontal:absolute;mso-position-horizontal-relative:page;mso-position-vertical:absolute;mso-position-vertical-relative:page;mso-width-percent:0;mso-height-percent:0;mso-width-relative:page;mso-height-relative:page;v-text-anchor:top" o:gfxdata="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" filled="f" stroked="f">
               <v:textbox inset="0,0,0,0">
                 <w:txbxContent>
                   <w:p>
@@ -7942,9 +9266,9 @@
             </wp:anchor>
           </w:drawing>
         </mc:Choice>
-        <mc:Fallback xmlns:mv="urn:schemas-microsoft-com:mac:vml" xmlns:mo="http://schemas.microsoft.com/office/mac/office/2008/main">
+        <mc:Fallback>
           <w:pict>
-            <v:shape w14:anchorId="3ED60A74" id="Text_x0020_Box_x0020_9" o:spid="_x0000_s1033" type="#_x0000_t202" style="position:absolute;margin-left:467.7pt;margin-top:45.25pt;width:50.1pt;height:11.8pt;z-index:-252360704;visibility:visible;mso-wrap-style:square;mso-width-percent:0;mso-height-percent:0;mso-wrap-distance-left:9pt;mso-wrap-distance-top:0;mso-wrap-distance-right:9pt;mso-wrap-distance-bottom:0;mso-position-horizontal:absolute;mso-position-horizontal-relative:page;mso-position-vertical:absolute;mso-position-vertical-relative:page;mso-width-percent:0;mso-height-percent:0;mso-width-relative:page;mso-height-relative:page;v-text-anchor:top" o:gfxdata="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" filled="f" stroked="f">
+            <v:shape w14:anchorId="3ED60A74" id="Text Box 9" o:spid="_x0000_s1033" type="#_x0000_t202" style="position:absolute;margin-left:467.7pt;margin-top:45.25pt;width:50.1pt;height:11.8pt;z-index:-252360704;visibility:visible;mso-wrap-style:square;mso-width-percent:0;mso-height-percent:0;mso-wrap-distance-left:9pt;mso-wrap-distance-top:0;mso-wrap-distance-right:9pt;mso-wrap-distance-bottom:0;mso-position-horizontal:absolute;mso-position-horizontal-relative:page;mso-position-vertical:absolute;mso-position-vertical-relative:page;mso-width-percent:0;mso-height-percent:0;mso-width-relative:page;mso-height-relative:page;v-text-anchor:top" o:gfxdata="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" filled="f" stroked="f">
               <v:textbox inset="0,0,0,0">
                 <w:txbxContent>
                   <w:p>
@@ -8132,7 +9456,7 @@
             </wp:anchor>
           </w:drawing>
         </mc:Choice>
-        <mc:Fallback xmlns:mv="urn:schemas-microsoft-com:mac:vml" xmlns:mo="http://schemas.microsoft.com/office/mac/office/2008/main">
+        <mc:Fallback xmlns:mo="http://schemas.microsoft.com/office/mac/office/2008/main" xmlns:mv="urn:schemas-microsoft-com:mac:vml">
           <w:pict>
             <v:group w14:anchorId="7D7BB678" id="Group_x0020_5" o:spid="_x0000_s1026" style="position:absolute;margin-left:90pt;margin-top:45.7pt;width:432.1pt;height:.5pt;z-index:-252359680;mso-position-horizontal-relative:page;mso-position-vertical-relative:page" coordorigin="1800,914" coordsize="8642,10" o:gfxdata="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">
               <v:line id="Line_x0020_8" o:spid="_x0000_s1027" style="position:absolute;visibility:visible;mso-wrap-style:square" from="1800,919" to="6121,919" o:connectortype="straight" o:gfxdata="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" strokeweight=".48pt"/>
@@ -8212,7 +9536,7 @@
             </wp:anchor>
           </w:drawing>
         </mc:Choice>
-        <mc:Fallback xmlns:mv="urn:schemas-microsoft-com:mac:vml" xmlns:mo="http://schemas.microsoft.com/office/mac/office/2008/main">
+        <mc:Fallback xmlns:mo="http://schemas.microsoft.com/office/mac/office/2008/main" xmlns:mv="urn:schemas-microsoft-com:mac:vml">
           <w:pict>
             <v:line w14:anchorId="3182681E" id="Line_x0020_4" o:spid="_x0000_s1026" style="position:absolute;z-index:-252358656;visibility:visible;mso-wrap-style:square;mso-width-percent:0;mso-height-percent:0;mso-wrap-distance-left:9pt;mso-wrap-distance-top:0;mso-wrap-distance-right:9pt;mso-wrap-distance-bottom:0;mso-position-horizontal:absolute;mso-position-horizontal-relative:page;mso-position-vertical:absolute;mso-position-vertical-relative:page;mso-width-percent:0;mso-height-percent:0;mso-width-relative:page;mso-height-relative:page" from="88.55pt,93.6pt" to="523.5pt,93.6pt" o:gfxdata="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" strokecolor="#1f487c" strokeweight="2.16pt">
               <w10:wrap anchorx="page" anchory="page"/>
@@ -8316,13 +9640,13 @@
             </wp:anchor>
           </w:drawing>
         </mc:Choice>
-        <mc:Fallback xmlns:mv="urn:schemas-microsoft-com:mac:vml" xmlns:mo="http://schemas.microsoft.com/office/mac/office/2008/main">
+        <mc:Fallback>
           <w:pict>
-            <v:shapetype w14:anchorId="7F690561" id="_x0000_t202" coordsize="21600,21600" o:spt="202" path="m0,0l0,21600,21600,21600,21600,0xe">
+            <v:shapetype w14:anchorId="7F690561" id="_x0000_t202" coordsize="21600,21600" o:spt="202" path="m,l,21600r21600,l21600,xe">
               <v:stroke joinstyle="miter"/>
               <v:path gradientshapeok="t" o:connecttype="rect"/>
             </v:shapetype>
-            <v:shape id="Text_x0020_Box_x0020_3" o:spid="_x0000_s1034" type="#_x0000_t202" style="position:absolute;margin-left:94.4pt;margin-top:45.25pt;width:104.45pt;height:11.8pt;z-index:-252357632;visibility:visible;mso-wrap-style:square;mso-width-percent:0;mso-height-percent:0;mso-wrap-distance-left:9pt;mso-wrap-distance-top:0;mso-wrap-distance-right:9pt;mso-wrap-distance-bottom:0;mso-position-horizontal:absolute;mso-position-horizontal-relative:page;mso-position-vertical:absolute;mso-position-vertical-relative:page;mso-width-percent:0;mso-height-percent:0;mso-width-relative:page;mso-height-relative:page;v-text-anchor:top" o:gfxdata="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" filled="f" stroked="f">
+            <v:shape id="Text Box 3" o:spid="_x0000_s1034" type="#_x0000_t202" style="position:absolute;margin-left:94.4pt;margin-top:45.25pt;width:104.45pt;height:11.8pt;z-index:-252357632;visibility:visible;mso-wrap-style:square;mso-width-percent:0;mso-height-percent:0;mso-wrap-distance-left:9pt;mso-wrap-distance-top:0;mso-wrap-distance-right:9pt;mso-wrap-distance-bottom:0;mso-position-horizontal:absolute;mso-position-horizontal-relative:page;mso-position-vertical:absolute;mso-position-vertical-relative:page;mso-width-percent:0;mso-height-percent:0;mso-width-relative:page;mso-height-relative:page;v-text-anchor:top" o:gfxdata="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" filled="f" stroked="f">
               <v:textbox inset="0,0,0,0">
                 <w:txbxContent>
                   <w:p>
@@ -8449,9 +9773,9 @@
             </wp:anchor>
           </w:drawing>
         </mc:Choice>
-        <mc:Fallback xmlns:mv="urn:schemas-microsoft-com:mac:vml" xmlns:mo="http://schemas.microsoft.com/office/mac/office/2008/main">
+        <mc:Fallback>
           <w:pict>
-            <v:shape w14:anchorId="7B005BB6" id="Text_x0020_Box_x0020_2" o:spid="_x0000_s1035" type="#_x0000_t202" style="position:absolute;margin-left:467.7pt;margin-top:45.25pt;width:50.1pt;height:11.8pt;z-index:-252356608;visibility:visible;mso-wrap-style:square;mso-width-percent:0;mso-height-percent:0;mso-wrap-distance-left:9pt;mso-wrap-distance-top:0;mso-wrap-distance-right:9pt;mso-wrap-distance-bottom:0;mso-position-horizontal:absolute;mso-position-horizontal-relative:page;mso-position-vertical:absolute;mso-position-vertical-relative:page;mso-width-percent:0;mso-height-percent:0;mso-width-relative:page;mso-height-relative:page;v-text-anchor:top" o:gfxdata="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" filled="f" stroked="f">
+            <v:shape w14:anchorId="7B005BB6" id="Text Box 2" o:spid="_x0000_s1035" type="#_x0000_t202" style="position:absolute;margin-left:467.7pt;margin-top:45.25pt;width:50.1pt;height:11.8pt;z-index:-252356608;visibility:visible;mso-wrap-style:square;mso-width-percent:0;mso-height-percent:0;mso-wrap-distance-left:9pt;mso-wrap-distance-top:0;mso-wrap-distance-right:9pt;mso-wrap-distance-bottom:0;mso-position-horizontal:absolute;mso-position-horizontal-relative:page;mso-position-vertical:absolute;mso-position-vertical-relative:page;mso-width-percent:0;mso-height-percent:0;mso-width-relative:page;mso-height-relative:page;v-text-anchor:top" o:gfxdata="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" filled="f" stroked="f">
               <v:textbox inset="0,0,0,0">
                 <w:txbxContent>
                   <w:p>
@@ -8598,9 +9922,9 @@
             </wp:anchor>
           </w:drawing>
         </mc:Choice>
-        <mc:Fallback xmlns:mv="urn:schemas-microsoft-com:mac:vml" xmlns:mo="http://schemas.microsoft.com/office/mac/office/2008/main">
+        <mc:Fallback>
           <w:pict>
-            <v:shape w14:anchorId="57CB5086" id="Text_x0020_Box_x0020_1" o:spid="_x0000_s1036" type="#_x0000_t202" style="position:absolute;margin-left:89pt;margin-top:71.15pt;width:118.2pt;height:21.4pt;z-index:-252355584;visibility:visible;mso-wrap-style:square;mso-width-percent:0;mso-height-percent:0;mso-wrap-distance-left:9pt;mso-wrap-distance-top:0;mso-wrap-distance-right:9pt;mso-wrap-distance-bottom:0;mso-position-horizontal:absolute;mso-position-horizontal-relative:page;mso-position-vertical:absolute;mso-position-vertical-relative:page;mso-width-percent:0;mso-height-percent:0;mso-width-relative:page;mso-height-relative:page;v-text-anchor:top" o:gfxdata="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" filled="f" stroked="f">
+            <v:shape w14:anchorId="57CB5086" id="Text Box 1" o:spid="_x0000_s1036" type="#_x0000_t202" style="position:absolute;margin-left:89pt;margin-top:71.15pt;width:118.2pt;height:21.4pt;z-index:-252355584;visibility:visible;mso-wrap-style:square;mso-width-percent:0;mso-height-percent:0;mso-wrap-distance-left:9pt;mso-wrap-distance-top:0;mso-wrap-distance-right:9pt;mso-wrap-distance-bottom:0;mso-position-horizontal:absolute;mso-position-horizontal-relative:page;mso-position-vertical:absolute;mso-position-vertical-relative:page;mso-width-percent:0;mso-height-percent:0;mso-width-relative:page;mso-height-relative:page;v-text-anchor:top" o:gfxdata="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" filled="f" stroked="f">
               <v:textbox inset="0,0,0,0">
                 <w:txbxContent>
                   <w:p>
@@ -8653,6 +9977,232 @@
 <file path=word/numbering.xml><?xml version="1.0" encoding="utf-8"?>
 <w:numbering xmlns:wpc="http://schemas.microsoft.com/office/word/2010/wordprocessingCanvas" xmlns:cx="http://schemas.microsoft.com/office/drawing/2014/chartex" xmlns:mc="http://schemas.openxmlformats.org/markup-compatibility/2006" xmlns:o="urn:schemas-microsoft-com:office:office" xmlns:r="http://schemas.openxmlformats.org/officeDocument/2006/relationships" xmlns:m="http://schemas.openxmlformats.org/officeDocument/2006/math" xmlns:v="urn:schemas-microsoft-com:vml" xmlns:wp14="http://schemas.microsoft.com/office/word/2010/wordprocessingDrawing" xmlns:wp="http://schemas.openxmlformats.org/drawingml/2006/wordprocessingDrawing" xmlns:w10="urn:schemas-microsoft-com:office:word" xmlns:w="http://schemas.openxmlformats.org/wordprocessingml/2006/main" xmlns:w14="http://schemas.microsoft.com/office/word/2010/wordml" xmlns:w15="http://schemas.microsoft.com/office/word/2012/wordml" xmlns:w16se="http://schemas.microsoft.com/office/word/2015/wordml/symex" xmlns:wpg="http://schemas.microsoft.com/office/word/2010/wordprocessingGroup" xmlns:wpi="http://schemas.microsoft.com/office/word/2010/wordprocessingInk" xmlns:wne="http://schemas.microsoft.com/office/word/2006/wordml" xmlns:wps="http://schemas.microsoft.com/office/word/2010/wordprocessingShape" mc:Ignorable="w14 w15 w16se wp14">
   <w:abstractNum w:abstractNumId="0" w15:restartNumberingAfterBreak="0">
+    <w:nsid w:val="16A16273"/>
+    <w:multiLevelType w:val="hybridMultilevel"/>
+    <w:tmpl w:val="5758393A"/>
+    <w:lvl w:ilvl="0" w:tplc="04160001">
+      <w:start w:val="1"/>
+      <w:numFmt w:val="bullet"/>
+      <w:lvlText w:val=""/>
+      <w:lvlJc w:val="left"/>
+      <w:pPr>
+        <w:ind w:left="924" w:hanging="360"/>
+      </w:pPr>
+      <w:rPr>
+        <w:rFonts w:ascii="Symbol" w:hAnsi="Symbol" w:hint="default"/>
+      </w:rPr>
+    </w:lvl>
+    <w:lvl w:ilvl="1" w:tplc="04160003" w:tentative="1">
+      <w:start w:val="1"/>
+      <w:numFmt w:val="bullet"/>
+      <w:lvlText w:val="o"/>
+      <w:lvlJc w:val="left"/>
+      <w:pPr>
+        <w:ind w:left="1644" w:hanging="360"/>
+      </w:pPr>
+      <w:rPr>
+        <w:rFonts w:ascii="Courier New" w:hAnsi="Courier New" w:cs="Courier New" w:hint="default"/>
+      </w:rPr>
+    </w:lvl>
+    <w:lvl w:ilvl="2" w:tplc="04160005" w:tentative="1">
+      <w:start w:val="1"/>
+      <w:numFmt w:val="bullet"/>
+      <w:lvlText w:val=""/>
+      <w:lvlJc w:val="left"/>
+      <w:pPr>
+        <w:ind w:left="2364" w:hanging="360"/>
+      </w:pPr>
+      <w:rPr>
+        <w:rFonts w:ascii="Wingdings" w:hAnsi="Wingdings" w:hint="default"/>
+      </w:rPr>
+    </w:lvl>
+    <w:lvl w:ilvl="3" w:tplc="04160001" w:tentative="1">
+      <w:start w:val="1"/>
+      <w:numFmt w:val="bullet"/>
+      <w:lvlText w:val=""/>
+      <w:lvlJc w:val="left"/>
+      <w:pPr>
+        <w:ind w:left="3084" w:hanging="360"/>
+      </w:pPr>
+      <w:rPr>
+        <w:rFonts w:ascii="Symbol" w:hAnsi="Symbol" w:hint="default"/>
+      </w:rPr>
+    </w:lvl>
+    <w:lvl w:ilvl="4" w:tplc="04160003" w:tentative="1">
+      <w:start w:val="1"/>
+      <w:numFmt w:val="bullet"/>
+      <w:lvlText w:val="o"/>
+      <w:lvlJc w:val="left"/>
+      <w:pPr>
+        <w:ind w:left="3804" w:hanging="360"/>
+      </w:pPr>
+      <w:rPr>
+        <w:rFonts w:ascii="Courier New" w:hAnsi="Courier New" w:cs="Courier New" w:hint="default"/>
+      </w:rPr>
+    </w:lvl>
+    <w:lvl w:ilvl="5" w:tplc="04160005" w:tentative="1">
+      <w:start w:val="1"/>
+      <w:numFmt w:val="bullet"/>
+      <w:lvlText w:val=""/>
+      <w:lvlJc w:val="left"/>
+      <w:pPr>
+        <w:ind w:left="4524" w:hanging="360"/>
+      </w:pPr>
+      <w:rPr>
+        <w:rFonts w:ascii="Wingdings" w:hAnsi="Wingdings" w:hint="default"/>
+      </w:rPr>
+    </w:lvl>
+    <w:lvl w:ilvl="6" w:tplc="04160001" w:tentative="1">
+      <w:start w:val="1"/>
+      <w:numFmt w:val="bullet"/>
+      <w:lvlText w:val=""/>
+      <w:lvlJc w:val="left"/>
+      <w:pPr>
+        <w:ind w:left="5244" w:hanging="360"/>
+      </w:pPr>
+      <w:rPr>
+        <w:rFonts w:ascii="Symbol" w:hAnsi="Symbol" w:hint="default"/>
+      </w:rPr>
+    </w:lvl>
+    <w:lvl w:ilvl="7" w:tplc="04160003" w:tentative="1">
+      <w:start w:val="1"/>
+      <w:numFmt w:val="bullet"/>
+      <w:lvlText w:val="o"/>
+      <w:lvlJc w:val="left"/>
+      <w:pPr>
+        <w:ind w:left="5964" w:hanging="360"/>
+      </w:pPr>
+      <w:rPr>
+        <w:rFonts w:ascii="Courier New" w:hAnsi="Courier New" w:cs="Courier New" w:hint="default"/>
+      </w:rPr>
+    </w:lvl>
+    <w:lvl w:ilvl="8" w:tplc="04160005" w:tentative="1">
+      <w:start w:val="1"/>
+      <w:numFmt w:val="bullet"/>
+      <w:lvlText w:val=""/>
+      <w:lvlJc w:val="left"/>
+      <w:pPr>
+        <w:ind w:left="6684" w:hanging="360"/>
+      </w:pPr>
+      <w:rPr>
+        <w:rFonts w:ascii="Wingdings" w:hAnsi="Wingdings" w:hint="default"/>
+      </w:rPr>
+    </w:lvl>
+  </w:abstractNum>
+  <w:abstractNum w:abstractNumId="1" w15:restartNumberingAfterBreak="0">
+    <w:nsid w:val="35A235EA"/>
+    <w:multiLevelType w:val="hybridMultilevel"/>
+    <w:tmpl w:val="1D468418"/>
+    <w:lvl w:ilvl="0" w:tplc="04160001">
+      <w:start w:val="1"/>
+      <w:numFmt w:val="bullet"/>
+      <w:lvlText w:val=""/>
+      <w:lvlJc w:val="left"/>
+      <w:pPr>
+        <w:ind w:left="1719" w:hanging="360"/>
+      </w:pPr>
+      <w:rPr>
+        <w:rFonts w:ascii="Symbol" w:hAnsi="Symbol" w:hint="default"/>
+      </w:rPr>
+    </w:lvl>
+    <w:lvl w:ilvl="1" w:tplc="04160003" w:tentative="1">
+      <w:start w:val="1"/>
+      <w:numFmt w:val="bullet"/>
+      <w:lvlText w:val="o"/>
+      <w:lvlJc w:val="left"/>
+      <w:pPr>
+        <w:ind w:left="2439" w:hanging="360"/>
+      </w:pPr>
+      <w:rPr>
+        <w:rFonts w:ascii="Courier New" w:hAnsi="Courier New" w:cs="Courier New" w:hint="default"/>
+      </w:rPr>
+    </w:lvl>
+    <w:lvl w:ilvl="2" w:tplc="04160005" w:tentative="1">
+      <w:start w:val="1"/>
+      <w:numFmt w:val="bullet"/>
+      <w:lvlText w:val=""/>
+      <w:lvlJc w:val="left"/>
+      <w:pPr>
+        <w:ind w:left="3159" w:hanging="360"/>
+      </w:pPr>
+      <w:rPr>
+        <w:rFonts w:ascii="Wingdings" w:hAnsi="Wingdings" w:hint="default"/>
+      </w:rPr>
+    </w:lvl>
+    <w:lvl w:ilvl="3" w:tplc="04160001" w:tentative="1">
+      <w:start w:val="1"/>
+      <w:numFmt w:val="bullet"/>
+      <w:lvlText w:val=""/>
+      <w:lvlJc w:val="left"/>
+      <w:pPr>
+        <w:ind w:left="3879" w:hanging="360"/>
+      </w:pPr>
+      <w:rPr>
+        <w:rFonts w:ascii="Symbol" w:hAnsi="Symbol" w:hint="default"/>
+      </w:rPr>
+    </w:lvl>
+    <w:lvl w:ilvl="4" w:tplc="04160003" w:tentative="1">
+      <w:start w:val="1"/>
+      <w:numFmt w:val="bullet"/>
+      <w:lvlText w:val="o"/>
+      <w:lvlJc w:val="left"/>
+      <w:pPr>
+        <w:ind w:left="4599" w:hanging="360"/>
+      </w:pPr>
+      <w:rPr>
+        <w:rFonts w:ascii="Courier New" w:hAnsi="Courier New" w:cs="Courier New" w:hint="default"/>
+      </w:rPr>
+    </w:lvl>
+    <w:lvl w:ilvl="5" w:tplc="04160005" w:tentative="1">
+      <w:start w:val="1"/>
+      <w:numFmt w:val="bullet"/>
+      <w:lvlText w:val=""/>
+      <w:lvlJc w:val="left"/>
+      <w:pPr>
+        <w:ind w:left="5319" w:hanging="360"/>
+      </w:pPr>
+      <w:rPr>
+        <w:rFonts w:ascii="Wingdings" w:hAnsi="Wingdings" w:hint="default"/>
+      </w:rPr>
+    </w:lvl>
+    <w:lvl w:ilvl="6" w:tplc="04160001" w:tentative="1">
+      <w:start w:val="1"/>
+      <w:numFmt w:val="bullet"/>
+      <w:lvlText w:val=""/>
+      <w:lvlJc w:val="left"/>
+      <w:pPr>
+        <w:ind w:left="6039" w:hanging="360"/>
+      </w:pPr>
+      <w:rPr>
+        <w:rFonts w:ascii="Symbol" w:hAnsi="Symbol" w:hint="default"/>
+      </w:rPr>
+    </w:lvl>
+    <w:lvl w:ilvl="7" w:tplc="04160003" w:tentative="1">
+      <w:start w:val="1"/>
+      <w:numFmt w:val="bullet"/>
+      <w:lvlText w:val="o"/>
+      <w:lvlJc w:val="left"/>
+      <w:pPr>
+        <w:ind w:left="6759" w:hanging="360"/>
+      </w:pPr>
+      <w:rPr>
+        <w:rFonts w:ascii="Courier New" w:hAnsi="Courier New" w:cs="Courier New" w:hint="default"/>
+      </w:rPr>
+    </w:lvl>
+    <w:lvl w:ilvl="8" w:tplc="04160005" w:tentative="1">
+      <w:start w:val="1"/>
+      <w:numFmt w:val="bullet"/>
+      <w:lvlText w:val=""/>
+      <w:lvlJc w:val="left"/>
+      <w:pPr>
+        <w:ind w:left="7479" w:hanging="360"/>
+      </w:pPr>
+      <w:rPr>
+        <w:rFonts w:ascii="Wingdings" w:hAnsi="Wingdings" w:hint="default"/>
+      </w:rPr>
+    </w:lvl>
+  </w:abstractNum>
+  <w:abstractNum w:abstractNumId="2" w15:restartNumberingAfterBreak="0">
     <w:nsid w:val="597653F3"/>
     <w:multiLevelType w:val="multilevel"/>
     <w:tmpl w:val="96DE5972"/>
@@ -8663,7 +10213,6 @@
       <w:lvlJc w:val="left"/>
       <w:pPr>
         <w:ind w:left="579" w:hanging="440"/>
-        <w:jc w:val="left"/>
       </w:pPr>
       <w:rPr>
         <w:rFonts w:ascii="Times New Roman" w:eastAsia="Times New Roman" w:hAnsi="Times New Roman" w:cs="Times New Roman" w:hint="default"/>
@@ -8683,7 +10232,6 @@
       <w:lvlJc w:val="left"/>
       <w:pPr>
         <w:ind w:left="1021" w:hanging="660"/>
-        <w:jc w:val="left"/>
       </w:pPr>
       <w:rPr>
         <w:rFonts w:ascii="Tahoma" w:eastAsia="Tahoma" w:hAnsi="Tahoma" w:cs="Tahoma" w:hint="default"/>
@@ -8780,7 +10328,7 @@
       </w:rPr>
     </w:lvl>
   </w:abstractNum>
-  <w:abstractNum w:abstractNumId="1" w15:restartNumberingAfterBreak="0">
+  <w:abstractNum w:abstractNumId="3" w15:restartNumberingAfterBreak="0">
     <w:nsid w:val="68A7279A"/>
     <w:multiLevelType w:val="multilevel"/>
     <w:tmpl w:val="C64E33D8"/>
@@ -8791,7 +10339,6 @@
       <w:lvlJc w:val="left"/>
       <w:pPr>
         <w:ind w:left="572" w:hanging="432"/>
-        <w:jc w:val="left"/>
       </w:pPr>
       <w:rPr>
         <w:rFonts w:ascii="Verdana" w:eastAsia="Verdana" w:hAnsi="Verdana" w:cs="Verdana" w:hint="default"/>
@@ -8812,7 +10359,6 @@
       <w:lvlJc w:val="left"/>
       <w:pPr>
         <w:ind w:left="999" w:hanging="860"/>
-        <w:jc w:val="left"/>
       </w:pPr>
       <w:rPr>
         <w:rFonts w:ascii="Tahoma" w:eastAsia="Tahoma" w:hAnsi="Tahoma" w:cs="Tahoma" w:hint="default"/>
@@ -8912,10 +10458,364 @@
       </w:rPr>
     </w:lvl>
   </w:abstractNum>
+  <w:abstractNum w:abstractNumId="4" w15:restartNumberingAfterBreak="0">
+    <w:nsid w:val="7525508B"/>
+    <w:multiLevelType w:val="hybridMultilevel"/>
+    <w:tmpl w:val="320EC482"/>
+    <w:lvl w:ilvl="0" w:tplc="04160001">
+      <w:start w:val="1"/>
+      <w:numFmt w:val="bullet"/>
+      <w:lvlText w:val=""/>
+      <w:lvlJc w:val="left"/>
+      <w:pPr>
+        <w:ind w:left="2439" w:hanging="360"/>
+      </w:pPr>
+      <w:rPr>
+        <w:rFonts w:ascii="Symbol" w:hAnsi="Symbol" w:hint="default"/>
+      </w:rPr>
+    </w:lvl>
+    <w:lvl w:ilvl="1" w:tplc="04160003" w:tentative="1">
+      <w:start w:val="1"/>
+      <w:numFmt w:val="bullet"/>
+      <w:lvlText w:val="o"/>
+      <w:lvlJc w:val="left"/>
+      <w:pPr>
+        <w:ind w:left="3159" w:hanging="360"/>
+      </w:pPr>
+      <w:rPr>
+        <w:rFonts w:ascii="Courier New" w:hAnsi="Courier New" w:cs="Courier New" w:hint="default"/>
+      </w:rPr>
+    </w:lvl>
+    <w:lvl w:ilvl="2" w:tplc="04160005" w:tentative="1">
+      <w:start w:val="1"/>
+      <w:numFmt w:val="bullet"/>
+      <w:lvlText w:val=""/>
+      <w:lvlJc w:val="left"/>
+      <w:pPr>
+        <w:ind w:left="3879" w:hanging="360"/>
+      </w:pPr>
+      <w:rPr>
+        <w:rFonts w:ascii="Wingdings" w:hAnsi="Wingdings" w:hint="default"/>
+      </w:rPr>
+    </w:lvl>
+    <w:lvl w:ilvl="3" w:tplc="04160001" w:tentative="1">
+      <w:start w:val="1"/>
+      <w:numFmt w:val="bullet"/>
+      <w:lvlText w:val=""/>
+      <w:lvlJc w:val="left"/>
+      <w:pPr>
+        <w:ind w:left="4599" w:hanging="360"/>
+      </w:pPr>
+      <w:rPr>
+        <w:rFonts w:ascii="Symbol" w:hAnsi="Symbol" w:hint="default"/>
+      </w:rPr>
+    </w:lvl>
+    <w:lvl w:ilvl="4" w:tplc="04160003" w:tentative="1">
+      <w:start w:val="1"/>
+      <w:numFmt w:val="bullet"/>
+      <w:lvlText w:val="o"/>
+      <w:lvlJc w:val="left"/>
+      <w:pPr>
+        <w:ind w:left="5319" w:hanging="360"/>
+      </w:pPr>
+      <w:rPr>
+        <w:rFonts w:ascii="Courier New" w:hAnsi="Courier New" w:cs="Courier New" w:hint="default"/>
+      </w:rPr>
+    </w:lvl>
+    <w:lvl w:ilvl="5" w:tplc="04160005" w:tentative="1">
+      <w:start w:val="1"/>
+      <w:numFmt w:val="bullet"/>
+      <w:lvlText w:val=""/>
+      <w:lvlJc w:val="left"/>
+      <w:pPr>
+        <w:ind w:left="6039" w:hanging="360"/>
+      </w:pPr>
+      <w:rPr>
+        <w:rFonts w:ascii="Wingdings" w:hAnsi="Wingdings" w:hint="default"/>
+      </w:rPr>
+    </w:lvl>
+    <w:lvl w:ilvl="6" w:tplc="04160001" w:tentative="1">
+      <w:start w:val="1"/>
+      <w:numFmt w:val="bullet"/>
+      <w:lvlText w:val=""/>
+      <w:lvlJc w:val="left"/>
+      <w:pPr>
+        <w:ind w:left="6759" w:hanging="360"/>
+      </w:pPr>
+      <w:rPr>
+        <w:rFonts w:ascii="Symbol" w:hAnsi="Symbol" w:hint="default"/>
+      </w:rPr>
+    </w:lvl>
+    <w:lvl w:ilvl="7" w:tplc="04160003" w:tentative="1">
+      <w:start w:val="1"/>
+      <w:numFmt w:val="bullet"/>
+      <w:lvlText w:val="o"/>
+      <w:lvlJc w:val="left"/>
+      <w:pPr>
+        <w:ind w:left="7479" w:hanging="360"/>
+      </w:pPr>
+      <w:rPr>
+        <w:rFonts w:ascii="Courier New" w:hAnsi="Courier New" w:cs="Courier New" w:hint="default"/>
+      </w:rPr>
+    </w:lvl>
+    <w:lvl w:ilvl="8" w:tplc="04160005" w:tentative="1">
+      <w:start w:val="1"/>
+      <w:numFmt w:val="bullet"/>
+      <w:lvlText w:val=""/>
+      <w:lvlJc w:val="left"/>
+      <w:pPr>
+        <w:ind w:left="8199" w:hanging="360"/>
+      </w:pPr>
+      <w:rPr>
+        <w:rFonts w:ascii="Wingdings" w:hAnsi="Wingdings" w:hint="default"/>
+      </w:rPr>
+    </w:lvl>
+  </w:abstractNum>
+  <w:abstractNum w:abstractNumId="5" w15:restartNumberingAfterBreak="0">
+    <w:nsid w:val="76A15900"/>
+    <w:multiLevelType w:val="hybridMultilevel"/>
+    <w:tmpl w:val="326E31AA"/>
+    <w:lvl w:ilvl="0" w:tplc="04160001">
+      <w:start w:val="1"/>
+      <w:numFmt w:val="bullet"/>
+      <w:lvlText w:val=""/>
+      <w:lvlJc w:val="left"/>
+      <w:pPr>
+        <w:ind w:left="1716" w:hanging="360"/>
+      </w:pPr>
+      <w:rPr>
+        <w:rFonts w:ascii="Symbol" w:hAnsi="Symbol" w:hint="default"/>
+      </w:rPr>
+    </w:lvl>
+    <w:lvl w:ilvl="1" w:tplc="04160003" w:tentative="1">
+      <w:start w:val="1"/>
+      <w:numFmt w:val="bullet"/>
+      <w:lvlText w:val="o"/>
+      <w:lvlJc w:val="left"/>
+      <w:pPr>
+        <w:ind w:left="2436" w:hanging="360"/>
+      </w:pPr>
+      <w:rPr>
+        <w:rFonts w:ascii="Courier New" w:hAnsi="Courier New" w:cs="Courier New" w:hint="default"/>
+      </w:rPr>
+    </w:lvl>
+    <w:lvl w:ilvl="2" w:tplc="04160005" w:tentative="1">
+      <w:start w:val="1"/>
+      <w:numFmt w:val="bullet"/>
+      <w:lvlText w:val=""/>
+      <w:lvlJc w:val="left"/>
+      <w:pPr>
+        <w:ind w:left="3156" w:hanging="360"/>
+      </w:pPr>
+      <w:rPr>
+        <w:rFonts w:ascii="Wingdings" w:hAnsi="Wingdings" w:hint="default"/>
+      </w:rPr>
+    </w:lvl>
+    <w:lvl w:ilvl="3" w:tplc="04160001" w:tentative="1">
+      <w:start w:val="1"/>
+      <w:numFmt w:val="bullet"/>
+      <w:lvlText w:val=""/>
+      <w:lvlJc w:val="left"/>
+      <w:pPr>
+        <w:ind w:left="3876" w:hanging="360"/>
+      </w:pPr>
+      <w:rPr>
+        <w:rFonts w:ascii="Symbol" w:hAnsi="Symbol" w:hint="default"/>
+      </w:rPr>
+    </w:lvl>
+    <w:lvl w:ilvl="4" w:tplc="04160003" w:tentative="1">
+      <w:start w:val="1"/>
+      <w:numFmt w:val="bullet"/>
+      <w:lvlText w:val="o"/>
+      <w:lvlJc w:val="left"/>
+      <w:pPr>
+        <w:ind w:left="4596" w:hanging="360"/>
+      </w:pPr>
+      <w:rPr>
+        <w:rFonts w:ascii="Courier New" w:hAnsi="Courier New" w:cs="Courier New" w:hint="default"/>
+      </w:rPr>
+    </w:lvl>
+    <w:lvl w:ilvl="5" w:tplc="04160005" w:tentative="1">
+      <w:start w:val="1"/>
+      <w:numFmt w:val="bullet"/>
+      <w:lvlText w:val=""/>
+      <w:lvlJc w:val="left"/>
+      <w:pPr>
+        <w:ind w:left="5316" w:hanging="360"/>
+      </w:pPr>
+      <w:rPr>
+        <w:rFonts w:ascii="Wingdings" w:hAnsi="Wingdings" w:hint="default"/>
+      </w:rPr>
+    </w:lvl>
+    <w:lvl w:ilvl="6" w:tplc="04160001" w:tentative="1">
+      <w:start w:val="1"/>
+      <w:numFmt w:val="bullet"/>
+      <w:lvlText w:val=""/>
+      <w:lvlJc w:val="left"/>
+      <w:pPr>
+        <w:ind w:left="6036" w:hanging="360"/>
+      </w:pPr>
+      <w:rPr>
+        <w:rFonts w:ascii="Symbol" w:hAnsi="Symbol" w:hint="default"/>
+      </w:rPr>
+    </w:lvl>
+    <w:lvl w:ilvl="7" w:tplc="04160003" w:tentative="1">
+      <w:start w:val="1"/>
+      <w:numFmt w:val="bullet"/>
+      <w:lvlText w:val="o"/>
+      <w:lvlJc w:val="left"/>
+      <w:pPr>
+        <w:ind w:left="6756" w:hanging="360"/>
+      </w:pPr>
+      <w:rPr>
+        <w:rFonts w:ascii="Courier New" w:hAnsi="Courier New" w:cs="Courier New" w:hint="default"/>
+      </w:rPr>
+    </w:lvl>
+    <w:lvl w:ilvl="8" w:tplc="04160005" w:tentative="1">
+      <w:start w:val="1"/>
+      <w:numFmt w:val="bullet"/>
+      <w:lvlText w:val=""/>
+      <w:lvlJc w:val="left"/>
+      <w:pPr>
+        <w:ind w:left="7476" w:hanging="360"/>
+      </w:pPr>
+      <w:rPr>
+        <w:rFonts w:ascii="Wingdings" w:hAnsi="Wingdings" w:hint="default"/>
+      </w:rPr>
+    </w:lvl>
+  </w:abstractNum>
+  <w:abstractNum w:abstractNumId="6" w15:restartNumberingAfterBreak="0">
+    <w:nsid w:val="7FEC4424"/>
+    <w:multiLevelType w:val="hybridMultilevel"/>
+    <w:tmpl w:val="CB68EACC"/>
+    <w:lvl w:ilvl="0" w:tplc="04160001">
+      <w:start w:val="1"/>
+      <w:numFmt w:val="bullet"/>
+      <w:lvlText w:val=""/>
+      <w:lvlJc w:val="left"/>
+      <w:pPr>
+        <w:ind w:left="1716" w:hanging="360"/>
+      </w:pPr>
+      <w:rPr>
+        <w:rFonts w:ascii="Symbol" w:hAnsi="Symbol" w:hint="default"/>
+      </w:rPr>
+    </w:lvl>
+    <w:lvl w:ilvl="1" w:tplc="04160003" w:tentative="1">
+      <w:start w:val="1"/>
+      <w:numFmt w:val="bullet"/>
+      <w:lvlText w:val="o"/>
+      <w:lvlJc w:val="left"/>
+      <w:pPr>
+        <w:ind w:left="2436" w:hanging="360"/>
+      </w:pPr>
+      <w:rPr>
+        <w:rFonts w:ascii="Courier New" w:hAnsi="Courier New" w:cs="Courier New" w:hint="default"/>
+      </w:rPr>
+    </w:lvl>
+    <w:lvl w:ilvl="2" w:tplc="04160005" w:tentative="1">
+      <w:start w:val="1"/>
+      <w:numFmt w:val="bullet"/>
+      <w:lvlText w:val=""/>
+      <w:lvlJc w:val="left"/>
+      <w:pPr>
+        <w:ind w:left="3156" w:hanging="360"/>
+      </w:pPr>
+      <w:rPr>
+        <w:rFonts w:ascii="Wingdings" w:hAnsi="Wingdings" w:hint="default"/>
+      </w:rPr>
+    </w:lvl>
+    <w:lvl w:ilvl="3" w:tplc="04160001" w:tentative="1">
+      <w:start w:val="1"/>
+      <w:numFmt w:val="bullet"/>
+      <w:lvlText w:val=""/>
+      <w:lvlJc w:val="left"/>
+      <w:pPr>
+        <w:ind w:left="3876" w:hanging="360"/>
+      </w:pPr>
+      <w:rPr>
+        <w:rFonts w:ascii="Symbol" w:hAnsi="Symbol" w:hint="default"/>
+      </w:rPr>
+    </w:lvl>
+    <w:lvl w:ilvl="4" w:tplc="04160003" w:tentative="1">
+      <w:start w:val="1"/>
+      <w:numFmt w:val="bullet"/>
+      <w:lvlText w:val="o"/>
+      <w:lvlJc w:val="left"/>
+      <w:pPr>
+        <w:ind w:left="4596" w:hanging="360"/>
+      </w:pPr>
+      <w:rPr>
+        <w:rFonts w:ascii="Courier New" w:hAnsi="Courier New" w:cs="Courier New" w:hint="default"/>
+      </w:rPr>
+    </w:lvl>
+    <w:lvl w:ilvl="5" w:tplc="04160005" w:tentative="1">
+      <w:start w:val="1"/>
+      <w:numFmt w:val="bullet"/>
+      <w:lvlText w:val=""/>
+      <w:lvlJc w:val="left"/>
+      <w:pPr>
+        <w:ind w:left="5316" w:hanging="360"/>
+      </w:pPr>
+      <w:rPr>
+        <w:rFonts w:ascii="Wingdings" w:hAnsi="Wingdings" w:hint="default"/>
+      </w:rPr>
+    </w:lvl>
+    <w:lvl w:ilvl="6" w:tplc="04160001" w:tentative="1">
+      <w:start w:val="1"/>
+      <w:numFmt w:val="bullet"/>
+      <w:lvlText w:val=""/>
+      <w:lvlJc w:val="left"/>
+      <w:pPr>
+        <w:ind w:left="6036" w:hanging="360"/>
+      </w:pPr>
+      <w:rPr>
+        <w:rFonts w:ascii="Symbol" w:hAnsi="Symbol" w:hint="default"/>
+      </w:rPr>
+    </w:lvl>
+    <w:lvl w:ilvl="7" w:tplc="04160003" w:tentative="1">
+      <w:start w:val="1"/>
+      <w:numFmt w:val="bullet"/>
+      <w:lvlText w:val="o"/>
+      <w:lvlJc w:val="left"/>
+      <w:pPr>
+        <w:ind w:left="6756" w:hanging="360"/>
+      </w:pPr>
+      <w:rPr>
+        <w:rFonts w:ascii="Courier New" w:hAnsi="Courier New" w:cs="Courier New" w:hint="default"/>
+      </w:rPr>
+    </w:lvl>
+    <w:lvl w:ilvl="8" w:tplc="04160005" w:tentative="1">
+      <w:start w:val="1"/>
+      <w:numFmt w:val="bullet"/>
+      <w:lvlText w:val=""/>
+      <w:lvlJc w:val="left"/>
+      <w:pPr>
+        <w:ind w:left="7476" w:hanging="360"/>
+      </w:pPr>
+      <w:rPr>
+        <w:rFonts w:ascii="Wingdings" w:hAnsi="Wingdings" w:hint="default"/>
+      </w:rPr>
+    </w:lvl>
+  </w:abstractNum>
   <w:num w:numId="1">
+    <w:abstractNumId w:val="3"/>
+  </w:num>
+  <w:num w:numId="2">
+    <w:abstractNumId w:val="2"/>
+  </w:num>
+  <w:num w:numId="3">
     <w:abstractNumId w:val="1"/>
   </w:num>
-  <w:num w:numId="2">
+  <w:num w:numId="4">
+    <w:abstractNumId w:val="5"/>
+  </w:num>
+  <w:num w:numId="5">
+    <w:abstractNumId w:val="4"/>
+  </w:num>
+  <w:num w:numId="6">
+    <w:abstractNumId w:val="6"/>
+  </w:num>
+  <w:num w:numId="7">
     <w:abstractNumId w:val="0"/>
   </w:num>
 </w:numbering>

</xml_diff>